<commit_message>
Update word dan code
</commit_message>
<xml_diff>
--- a/Makalah Tugas besar Hotel Bludorrzz.docx
+++ b/Makalah Tugas besar Hotel Bludorrzz.docx
@@ -123,8 +123,17 @@
           <w:sz w:val="24"/>
           <w:szCs w:val="24"/>
         </w:rPr>
-        <w:t>DISUSUN OLEH :</w:t>
-      </w:r>
+        <w:t xml:space="preserve">DISUSUN </w:t>
+      </w:r>
+      <w:proofErr w:type="gramStart"/>
+      <w:r>
+        <w:rPr>
+          <w:sz w:val="24"/>
+          <w:szCs w:val="24"/>
+        </w:rPr>
+        <w:t>OLEH :</w:t>
+      </w:r>
+      <w:proofErr w:type="gramEnd"/>
     </w:p>
     <w:p>
       <w:pPr>
@@ -656,21 +665,87 @@
     </w:p>
     <w:p>
       <w:pPr>
-        <w:jc w:val="both"/>
-      </w:pPr>
-    </w:p>
-    <w:p>
-      <w:pPr>
-        <w:jc w:val="both"/>
-        <w:rPr>
-          <w:b/>
-          <w:bCs/>
-        </w:rPr>
-      </w:pPr>
-      <w:r>
-        <w:rPr>
-          <w:b/>
-          <w:bCs/>
+        <w:pStyle w:val="ListParagraph"/>
+        <w:numPr>
+          <w:ilvl w:val="0"/>
+          <w:numId w:val="1"/>
+        </w:numPr>
+        <w:spacing w:line="360" w:lineRule="auto"/>
+        <w:jc w:val="both"/>
+      </w:pPr>
+      <w:r>
+        <w:t xml:space="preserve">Fitur 4: </w:t>
+      </w:r>
+      <w:r>
+        <w:t xml:space="preserve">Perulangan Bersarang (Nested Loop) </w:t>
+      </w:r>
+    </w:p>
+    <w:p>
+      <w:pPr>
+        <w:pStyle w:val="ListParagraph"/>
+        <w:numPr>
+          <w:ilvl w:val="0"/>
+          <w:numId w:val="8"/>
+        </w:numPr>
+        <w:spacing w:line="360" w:lineRule="auto"/>
+        <w:ind w:left="1440"/>
+        <w:jc w:val="both"/>
+      </w:pPr>
+      <w:r>
+        <w:t>Flowchart Fitur 1 - Input/Output</w:t>
+      </w:r>
+    </w:p>
+    <w:p>
+      <w:pPr>
+        <w:pStyle w:val="ListParagraph"/>
+        <w:numPr>
+          <w:ilvl w:val="0"/>
+          <w:numId w:val="8"/>
+        </w:numPr>
+        <w:spacing w:line="360" w:lineRule="auto"/>
+        <w:ind w:left="1440"/>
+        <w:jc w:val="both"/>
+      </w:pPr>
+      <w:r>
+        <w:t>Contoh Source Code</w:t>
+      </w:r>
+    </w:p>
+    <w:p>
+      <w:pPr>
+        <w:pStyle w:val="ListParagraph"/>
+        <w:numPr>
+          <w:ilvl w:val="0"/>
+          <w:numId w:val="8"/>
+        </w:numPr>
+        <w:spacing w:line="360" w:lineRule="auto"/>
+        <w:ind w:left="1440"/>
+        <w:jc w:val="both"/>
+      </w:pPr>
+      <w:r>
+        <w:t>Hasil Compile Program</w:t>
+      </w:r>
+    </w:p>
+    <w:p>
+      <w:pPr>
+        <w:jc w:val="both"/>
+      </w:pPr>
+    </w:p>
+    <w:p>
+      <w:pPr>
+        <w:jc w:val="both"/>
+        <w:rPr>
+          <w:b/>
+          <w:bCs/>
+          <w:sz w:val="28"/>
+          <w:szCs w:val="28"/>
+        </w:rPr>
+      </w:pPr>
+      <w:r>
+        <w:rPr>
+          <w:b/>
+          <w:bCs/>
+          <w:sz w:val="28"/>
+          <w:szCs w:val="28"/>
         </w:rPr>
         <w:t>Fitur 1: Input/Output</w:t>
       </w:r>
@@ -680,7 +755,11 @@
         <w:jc w:val="both"/>
       </w:pPr>
       <w:r>
-        <w:t>Dalam Python, input dan output merujuk pada proses pengambilan data (input) dari pengguna atau sumber eksternal dan penampilan data (output) kepada pengguna atau ke sumber eksternal. Input dan output sangat penting dalam pemrograman karena mereka memungkinkan interaksi antara program dan pengguna atau lingkungan sekitarnya.</w:t>
+        <w:t xml:space="preserve">Dalam Python, input dan output merujuk pada proses pengambilan data (input) dari pengguna atau sumber eksternal dan penampilan data (output) kepada pengguna atau ke sumber eksternal. Input </w:t>
+      </w:r>
+      <w:r>
+        <w:lastRenderedPageBreak/>
+        <w:t>dan output sangat penting dalam pemrograman karena mereka memungkinkan interaksi antara program dan pengguna atau lingkungan sekitarnya.</w:t>
       </w:r>
     </w:p>
     <w:p>
@@ -712,8 +791,15 @@
         <w:jc w:val="both"/>
       </w:pPr>
       <w:r>
-        <w:lastRenderedPageBreak/>
-        <w:t xml:space="preserve"> atau melalui file eksternal. Di Python, fungsi input() digunakan untuk menerima input dari pengguna melalui keyboard.</w:t>
+        <w:t xml:space="preserve"> atau melalui file eksternal. Di Python, fungsi </w:t>
+      </w:r>
+      <w:proofErr w:type="gramStart"/>
+      <w:r>
+        <w:t>input(</w:t>
+      </w:r>
+      <w:proofErr w:type="gramEnd"/>
+      <w:r>
+        <w:t>) digunakan untuk menerima input dari pengguna melalui keyboard.</w:t>
       </w:r>
     </w:p>
     <w:p>
@@ -734,7 +820,15 @@
         <w:jc w:val="both"/>
       </w:pPr>
       <w:r>
-        <w:t>Output dalam Python merujuk pada proses menampilkan data atau informasi kepada pengguna atau ke sumber eksternal. Output dapat ditampilkan ke layar (console), ditulis ke file, atau dikirim ke perangkat lain. Di Python, fungsi print() digunakan untuk menampilkan output ke layar.</w:t>
+        <w:t xml:space="preserve">Output dalam Python merujuk pada proses menampilkan data atau informasi kepada pengguna atau ke sumber eksternal. Output dapat ditampilkan ke layar (console), ditulis ke file, atau dikirim ke perangkat lain. Di Python, fungsi </w:t>
+      </w:r>
+      <w:proofErr w:type="gramStart"/>
+      <w:r>
+        <w:t>print(</w:t>
+      </w:r>
+      <w:proofErr w:type="gramEnd"/>
+      <w:r>
+        <w:t>) digunakan untuk menampilkan output ke layar.</w:t>
       </w:r>
     </w:p>
     <w:p>
@@ -855,19 +949,28 @@
     <w:p>
       <w:pPr>
         <w:jc w:val="both"/>
-        <w:rPr>
-          <w:ins w:id="0" w:author="muhammad Kuncay" w:date="2023-06-24T21:51:00Z"/>
-        </w:rPr>
-      </w:pPr>
-      <w:r>
-        <w:t xml:space="preserve">Ini contoh input </w:t>
-      </w:r>
-      <w:r>
-        <w:rPr>
-          <w:b/>
-          <w:bCs/>
-        </w:rPr>
-        <w:t xml:space="preserve"> nama hotel, </w:t>
+      </w:pPr>
+      <w:r>
+        <w:t xml:space="preserve">Ini contoh </w:t>
+      </w:r>
+      <w:proofErr w:type="gramStart"/>
+      <w:r>
+        <w:t xml:space="preserve">input </w:t>
+      </w:r>
+      <w:r>
+        <w:rPr>
+          <w:b/>
+          <w:bCs/>
+        </w:rPr>
+        <w:t xml:space="preserve"> nama</w:t>
+      </w:r>
+      <w:proofErr w:type="gramEnd"/>
+      <w:r>
+        <w:rPr>
+          <w:b/>
+          <w:bCs/>
+        </w:rPr>
+        <w:t xml:space="preserve"> hotel, </w:t>
       </w:r>
       <w:r>
         <w:rPr>
@@ -893,60 +996,1373 @@
       <w:r>
         <w:t xml:space="preserve">Dan output nya menampilkan </w:t>
       </w:r>
-    </w:p>
-    <w:p>
-      <w:pPr>
-        <w:jc w:val="both"/>
-        <w:rPr>
-          <w:color w:val="000000" w:themeColor="text1"/>
-          <w:rPrChange w:id="1" w:author="muhammad Kuncay" w:date="2023-06-24T21:53:00Z">
-            <w:rPr/>
-          </w:rPrChange>
-        </w:rPr>
-      </w:pPr>
-      <w:ins w:id="2" w:author="muhammad Kuncay" w:date="2023-06-24T21:51:00Z">
-        <w:r>
-          <w:rPr>
-            <w:color w:val="000000" w:themeColor="text1"/>
-          </w:rPr>
-          <w:t>T</w:t>
-        </w:r>
-        <w:r>
-          <w:rPr>
-            <w:color w:val="000000" w:themeColor="text1"/>
-            <w:rPrChange w:id="3" w:author="muhammad Kuncay" w:date="2023-06-24T21:53:00Z">
-              <w:rPr/>
-            </w:rPrChange>
-          </w:rPr>
-          <w:t>ersebut</w:t>
-        </w:r>
-      </w:ins>
-    </w:p>
-    <w:p>
-      <w:pPr>
-        <w:rPr>
-          <w:rPrChange w:id="4" w:author="muhammad Kuncay" w:date="2023-06-24T21:53:00Z">
-            <w:rPr>
-              <w:b/>
-              <w:bCs/>
-            </w:rPr>
-          </w:rPrChange>
-        </w:rPr>
-        <w:pPrChange w:id="5" w:author="muhammad Kuncay" w:date="2023-06-24T21:53:00Z">
-          <w:pPr>
-            <w:jc w:val="both"/>
-          </w:pPr>
-        </w:pPrChange>
-      </w:pPr>
-    </w:p>
-    <w:p>
-      <w:pPr>
-        <w:jc w:val="both"/>
-        <w:rPr>
-          <w:b/>
-          <w:bCs/>
-        </w:rPr>
-      </w:pPr>
+      <w:r>
+        <w:t>tersebut</w:t>
+      </w:r>
+    </w:p>
+    <w:p>
+      <w:pPr>
+        <w:jc w:val="both"/>
+        <w:rPr>
+          <w:b/>
+          <w:bCs/>
+        </w:rPr>
+      </w:pPr>
+      <w:r>
+        <w:rPr>
+          <w:b/>
+          <w:bCs/>
+        </w:rPr>
+        <w:t>Output</w:t>
+      </w:r>
+    </w:p>
+    <w:p>
+      <w:pPr>
+        <w:jc w:val="both"/>
+        <w:rPr>
+          <w:b/>
+          <w:bCs/>
+        </w:rPr>
+      </w:pPr>
+      <w:r>
+        <w:rPr>
+          <w:noProof/>
+        </w:rPr>
+        <w:lastRenderedPageBreak/>
+        <w:drawing>
+          <wp:inline distT="0" distB="0" distL="0" distR="0" wp14:anchorId="634840C7" wp14:editId="61D447DB">
+            <wp:extent cx="4105275" cy="1990725"/>
+            <wp:effectExtent l="0" t="0" r="0" b="0"/>
+            <wp:docPr id="2061122428" name="Picture 1"/>
+            <wp:cNvGraphicFramePr>
+              <a:graphicFrameLocks xmlns:a="http://schemas.openxmlformats.org/drawingml/2006/main" noChangeAspect="1"/>
+            </wp:cNvGraphicFramePr>
+            <a:graphic xmlns:a="http://schemas.openxmlformats.org/drawingml/2006/main">
+              <a:graphicData uri="http://schemas.openxmlformats.org/drawingml/2006/picture">
+                <pic:pic xmlns:pic="http://schemas.openxmlformats.org/drawingml/2006/picture">
+                  <pic:nvPicPr>
+                    <pic:cNvPr id="0" name="Picture 1"/>
+                    <pic:cNvPicPr>
+                      <a:picLocks noChangeAspect="1" noChangeArrowheads="1"/>
+                    </pic:cNvPicPr>
+                  </pic:nvPicPr>
+                  <pic:blipFill rotWithShape="1">
+                    <a:blip r:embed="rId7">
+                      <a:extLst>
+                        <a:ext uri="{28A0092B-C50C-407E-A947-70E740481C1C}">
+                          <a14:useLocalDpi xmlns:a14="http://schemas.microsoft.com/office/drawing/2010/main" val="0"/>
+                        </a:ext>
+                      </a:extLst>
+                    </a:blip>
+                    <a:srcRect t="2326" r="28374" b="36919"/>
+                    <a:stretch/>
+                  </pic:blipFill>
+                  <pic:spPr bwMode="auto">
+                    <a:xfrm>
+                      <a:off x="0" y="0"/>
+                      <a:ext cx="4105275" cy="1990725"/>
+                    </a:xfrm>
+                    <a:prstGeom prst="rect">
+                      <a:avLst/>
+                    </a:prstGeom>
+                    <a:noFill/>
+                    <a:ln>
+                      <a:noFill/>
+                    </a:ln>
+                    <a:extLst>
+                      <a:ext uri="{53640926-AAD7-44D8-BBD7-CCE9431645EC}">
+                        <a14:shadowObscured xmlns:a14="http://schemas.microsoft.com/office/drawing/2010/main"/>
+                      </a:ext>
+                    </a:extLst>
+                  </pic:spPr>
+                </pic:pic>
+              </a:graphicData>
+            </a:graphic>
+          </wp:inline>
+        </w:drawing>
+      </w:r>
+    </w:p>
+    <w:p>
+      <w:pPr>
+        <w:jc w:val="both"/>
+        <w:rPr>
+          <w:b/>
+          <w:bCs/>
+        </w:rPr>
+      </w:pPr>
+    </w:p>
+    <w:p>
+      <w:pPr>
+        <w:jc w:val="both"/>
+        <w:rPr>
+          <w:b/>
+          <w:bCs/>
+        </w:rPr>
+      </w:pPr>
+    </w:p>
+    <w:p>
+      <w:pPr>
+        <w:jc w:val="both"/>
+        <w:rPr>
+          <w:b/>
+          <w:bCs/>
+          <w:sz w:val="28"/>
+          <w:szCs w:val="28"/>
+        </w:rPr>
+      </w:pPr>
+      <w:r>
+        <w:rPr>
+          <w:b/>
+          <w:bCs/>
+          <w:sz w:val="28"/>
+          <w:szCs w:val="28"/>
+        </w:rPr>
+        <w:t>Fitur 2: Operator Logika</w:t>
+      </w:r>
+    </w:p>
+    <w:p>
+      <w:r>
+        <w:t xml:space="preserve">Pada fungsi </w:t>
+      </w:r>
+      <w:r>
+        <w:rPr>
+          <w:rStyle w:val="HTMLCode"/>
+          <w:rFonts w:ascii="Ubuntu Mono" w:eastAsiaTheme="minorHAnsi" w:hAnsi="Ubuntu Mono"/>
+          <w:b/>
+          <w:bCs/>
+          <w:color w:val="ED7D31" w:themeColor="accent2"/>
+          <w:sz w:val="21"/>
+          <w:szCs w:val="21"/>
+          <w:bdr w:val="single" w:sz="2" w:space="0" w:color="D9D9E3" w:frame="1"/>
+        </w:rPr>
+        <w:t>calculate_total_cost</w:t>
+      </w:r>
+      <w:r>
+        <w:t>, terdapat penggunaan operator aritmatika untuk melakukan perhitungan biaya total. Berikut adalah penjelasan operator aritmatika yang digunakan:</w:t>
+      </w:r>
+    </w:p>
+    <w:p>
+      <w:r>
+        <w:t>Operator Tambah (+): Operator ini digunakan untuk menjumlahkan nilai atau melakukan penambahan. Dalam konteks fungsi ini, operator tambah digunakan untuk menambahkan biaya per malam (</w:t>
+      </w:r>
+      <w:r>
+        <w:rPr>
+          <w:rStyle w:val="HTMLCode"/>
+          <w:rFonts w:ascii="Ubuntu Mono" w:eastAsiaTheme="minorHAnsi" w:hAnsi="Ubuntu Mono"/>
+          <w:b/>
+          <w:bCs/>
+          <w:color w:val="ED7D31" w:themeColor="accent2"/>
+          <w:sz w:val="21"/>
+          <w:szCs w:val="21"/>
+          <w:bdr w:val="single" w:sz="2" w:space="0" w:color="D9D9E3" w:frame="1"/>
+        </w:rPr>
+        <w:t>room_rate</w:t>
+      </w:r>
+      <w:r>
+        <w:t>) ke biaya total (</w:t>
+      </w:r>
+      <w:r>
+        <w:rPr>
+          <w:rStyle w:val="HTMLCode"/>
+          <w:rFonts w:ascii="Ubuntu Mono" w:eastAsiaTheme="minorHAnsi" w:hAnsi="Ubuntu Mono"/>
+          <w:b/>
+          <w:bCs/>
+          <w:color w:val="ED7D31" w:themeColor="accent2"/>
+          <w:sz w:val="21"/>
+          <w:szCs w:val="21"/>
+          <w:bdr w:val="single" w:sz="2" w:space="0" w:color="D9D9E3" w:frame="1"/>
+        </w:rPr>
+        <w:t>calculate_total_cost(...)</w:t>
+      </w:r>
+      <w:r>
+        <w:rPr>
+          <w:color w:val="ED7D31" w:themeColor="accent2"/>
+        </w:rPr>
+        <w:t>)</w:t>
+      </w:r>
+      <w:r>
+        <w:t xml:space="preserve"> setiap kali rekursi dilakukan.</w:t>
+      </w:r>
+    </w:p>
+    <w:p>
+      <w:r>
+        <w:t>Operator Perkalian (*): Operator ini digunakan untuk mengalikan nilai atau melakukan perkalian. Pada fungsi ini, operator perkalian digunakan untuk mengalikan jumlah malam (</w:t>
+      </w:r>
+      <w:r>
+        <w:rPr>
+          <w:rStyle w:val="HTMLCode"/>
+          <w:rFonts w:ascii="Ubuntu Mono" w:eastAsiaTheme="minorHAnsi" w:hAnsi="Ubuntu Mono"/>
+          <w:b/>
+          <w:bCs/>
+          <w:color w:val="ED7D31" w:themeColor="accent2"/>
+          <w:sz w:val="21"/>
+          <w:szCs w:val="21"/>
+          <w:bdr w:val="single" w:sz="2" w:space="0" w:color="D9D9E3" w:frame="1"/>
+        </w:rPr>
+        <w:t>number_of_nights</w:t>
+      </w:r>
+      <w:r>
+        <w:t>) dengan biaya per malam (</w:t>
+      </w:r>
+      <w:r>
+        <w:rPr>
+          <w:rStyle w:val="HTMLCode"/>
+          <w:rFonts w:ascii="Ubuntu Mono" w:eastAsiaTheme="minorHAnsi" w:hAnsi="Ubuntu Mono"/>
+          <w:b/>
+          <w:bCs/>
+          <w:color w:val="ED7D31" w:themeColor="accent2"/>
+          <w:sz w:val="21"/>
+          <w:szCs w:val="21"/>
+          <w:bdr w:val="single" w:sz="2" w:space="0" w:color="D9D9E3" w:frame="1"/>
+        </w:rPr>
+        <w:t>room_rate</w:t>
+      </w:r>
+      <w:r>
+        <w:t>) untuk mendapatkan biaya total setiap kali rekursi dilakukan.</w:t>
+      </w:r>
+    </w:p>
+    <w:p>
+      <w:r>
+        <w:t xml:space="preserve">Operator-operator aritmatika ini digunakan secara berurutan dalam rekursi fungsi </w:t>
+      </w:r>
+      <w:r>
+        <w:rPr>
+          <w:rStyle w:val="HTMLCode"/>
+          <w:rFonts w:ascii="Ubuntu Mono" w:eastAsiaTheme="minorHAnsi" w:hAnsi="Ubuntu Mono"/>
+          <w:b/>
+          <w:bCs/>
+          <w:color w:val="ED7D31" w:themeColor="accent2"/>
+          <w:sz w:val="21"/>
+          <w:szCs w:val="21"/>
+          <w:bdr w:val="single" w:sz="2" w:space="0" w:color="D9D9E3" w:frame="1"/>
+        </w:rPr>
+        <w:t>calculate_total_cost</w:t>
+      </w:r>
+      <w:r>
+        <w:t xml:space="preserve"> untuk mengakumulasi biaya total dengan menjumlahkan biaya per malam untuk setiap kamar yang dipesan.</w:t>
+      </w:r>
+    </w:p>
+    <w:p/>
+    <w:p>
+      <w:pPr>
+        <w:rPr>
+          <w:b/>
+          <w:bCs/>
+        </w:rPr>
+      </w:pPr>
+      <w:r>
+        <w:rPr>
+          <w:b/>
+          <w:bCs/>
+        </w:rPr>
+        <w:t>FLowchart</w:t>
+      </w:r>
+    </w:p>
+    <w:p/>
+    <w:p/>
+    <w:p>
+      <w:pPr>
+        <w:jc w:val="both"/>
+        <w:rPr>
+          <w:b/>
+          <w:bCs/>
+        </w:rPr>
+      </w:pPr>
+      <w:r>
+        <w:rPr>
+          <w:b/>
+          <w:bCs/>
+        </w:rPr>
+        <w:t>Contoh Source Code</w:t>
+      </w:r>
+    </w:p>
+    <w:p>
+      <w:pPr>
+        <w:jc w:val="both"/>
+        <w:rPr>
+          <w:b/>
+          <w:bCs/>
+        </w:rPr>
+      </w:pPr>
+      <w:r>
+        <w:rPr>
+          <w:b/>
+          <w:bCs/>
+          <w:noProof/>
+        </w:rPr>
+        <w:drawing>
+          <wp:inline distT="0" distB="0" distL="0" distR="0" wp14:anchorId="0D4CE34F" wp14:editId="0A12FABA">
+            <wp:extent cx="5731510" cy="295910"/>
+            <wp:effectExtent l="0" t="0" r="0" b="0"/>
+            <wp:docPr id="417051204" name="Picture 1"/>
+            <wp:cNvGraphicFramePr>
+              <a:graphicFrameLocks xmlns:a="http://schemas.openxmlformats.org/drawingml/2006/main" noChangeAspect="1"/>
+            </wp:cNvGraphicFramePr>
+            <a:graphic xmlns:a="http://schemas.openxmlformats.org/drawingml/2006/main">
+              <a:graphicData uri="http://schemas.openxmlformats.org/drawingml/2006/picture">
+                <pic:pic xmlns:pic="http://schemas.openxmlformats.org/drawingml/2006/picture">
+                  <pic:nvPicPr>
+                    <pic:cNvPr id="417051204" name=""/>
+                    <pic:cNvPicPr/>
+                  </pic:nvPicPr>
+                  <pic:blipFill>
+                    <a:blip r:embed="rId8"/>
+                    <a:stretch>
+                      <a:fillRect/>
+                    </a:stretch>
+                  </pic:blipFill>
+                  <pic:spPr>
+                    <a:xfrm>
+                      <a:off x="0" y="0"/>
+                      <a:ext cx="5731510" cy="295910"/>
+                    </a:xfrm>
+                    <a:prstGeom prst="rect">
+                      <a:avLst/>
+                    </a:prstGeom>
+                  </pic:spPr>
+                </pic:pic>
+              </a:graphicData>
+            </a:graphic>
+          </wp:inline>
+        </w:drawing>
+      </w:r>
+    </w:p>
+    <w:p>
+      <w:pPr>
+        <w:jc w:val="both"/>
+        <w:rPr>
+          <w:b/>
+          <w:bCs/>
+        </w:rPr>
+      </w:pPr>
+      <w:r>
+        <w:rPr>
+          <w:b/>
+          <w:bCs/>
+        </w:rPr>
+        <w:t>Output</w:t>
+      </w:r>
+    </w:p>
+    <w:p>
+      <w:pPr>
+        <w:jc w:val="both"/>
+        <w:rPr>
+          <w:noProof/>
+        </w:rPr>
+      </w:pPr>
+      <w:r>
+        <w:rPr>
+          <w:noProof/>
+        </w:rPr>
+        <w:drawing>
+          <wp:inline distT="0" distB="0" distL="0" distR="0" wp14:anchorId="54511704" wp14:editId="129C783B">
+            <wp:extent cx="5731510" cy="1066800"/>
+            <wp:effectExtent l="0" t="0" r="0" b="0"/>
+            <wp:docPr id="692586198" name="Picture 2"/>
+            <wp:cNvGraphicFramePr>
+              <a:graphicFrameLocks xmlns:a="http://schemas.openxmlformats.org/drawingml/2006/main" noChangeAspect="1"/>
+            </wp:cNvGraphicFramePr>
+            <a:graphic xmlns:a="http://schemas.openxmlformats.org/drawingml/2006/main">
+              <a:graphicData uri="http://schemas.openxmlformats.org/drawingml/2006/picture">
+                <pic:pic xmlns:pic="http://schemas.openxmlformats.org/drawingml/2006/picture">
+                  <pic:nvPicPr>
+                    <pic:cNvPr id="0" name="Picture 3"/>
+                    <pic:cNvPicPr>
+                      <a:picLocks noChangeAspect="1" noChangeArrowheads="1"/>
+                    </pic:cNvPicPr>
+                  </pic:nvPicPr>
+                  <pic:blipFill rotWithShape="1">
+                    <a:blip r:embed="rId7">
+                      <a:extLst>
+                        <a:ext uri="{28A0092B-C50C-407E-A947-70E740481C1C}">
+                          <a14:useLocalDpi xmlns:a14="http://schemas.microsoft.com/office/drawing/2010/main" val="0"/>
+                        </a:ext>
+                      </a:extLst>
+                    </a:blip>
+                    <a:srcRect t="62402" b="4631"/>
+                    <a:stretch/>
+                  </pic:blipFill>
+                  <pic:spPr bwMode="auto">
+                    <a:xfrm>
+                      <a:off x="0" y="0"/>
+                      <a:ext cx="5731510" cy="1066800"/>
+                    </a:xfrm>
+                    <a:prstGeom prst="rect">
+                      <a:avLst/>
+                    </a:prstGeom>
+                    <a:noFill/>
+                    <a:ln>
+                      <a:noFill/>
+                    </a:ln>
+                    <a:extLst>
+                      <a:ext uri="{53640926-AAD7-44D8-BBD7-CCE9431645EC}">
+                        <a14:shadowObscured xmlns:a14="http://schemas.microsoft.com/office/drawing/2010/main"/>
+                      </a:ext>
+                    </a:extLst>
+                  </pic:spPr>
+                </pic:pic>
+              </a:graphicData>
+            </a:graphic>
+          </wp:inline>
+        </w:drawing>
+      </w:r>
+    </w:p>
+    <w:p>
+      <w:pPr>
+        <w:jc w:val="both"/>
+      </w:pPr>
+      <w:r>
+        <w:lastRenderedPageBreak/>
+        <w:t xml:space="preserve">Dari Output ini adalah jumlah dari harga kamar per malam dan </w:t>
+      </w:r>
+      <w:r>
+        <w:t>tipe kamarnya.</w:t>
+      </w:r>
+    </w:p>
+    <w:p>
+      <w:pPr>
+        <w:jc w:val="both"/>
+        <w:rPr>
+          <w:b/>
+          <w:bCs/>
+        </w:rPr>
+      </w:pPr>
+    </w:p>
+    <w:p>
+      <w:pPr>
+        <w:jc w:val="both"/>
+        <w:rPr>
+          <w:b/>
+          <w:bCs/>
+        </w:rPr>
+      </w:pPr>
+    </w:p>
+    <w:p>
+      <w:pPr>
+        <w:jc w:val="both"/>
+        <w:rPr>
+          <w:b/>
+          <w:bCs/>
+          <w:sz w:val="28"/>
+          <w:szCs w:val="28"/>
+        </w:rPr>
+      </w:pPr>
+      <w:r>
+        <w:rPr>
+          <w:b/>
+          <w:bCs/>
+          <w:sz w:val="28"/>
+          <w:szCs w:val="28"/>
+        </w:rPr>
+        <w:t>Fitur 3: Percabangan Bersarang (Nested IF)</w:t>
+      </w:r>
+    </w:p>
+    <w:p>
+      <w:r>
+        <w:t xml:space="preserve"> </w:t>
+      </w:r>
+      <w:r>
+        <w:t>Pertama, terdapat kondisi if pertama yang memeriksa apakah</w:t>
+      </w:r>
+      <w:r>
+        <w:rPr>
+          <w:color w:val="ED7D31" w:themeColor="accent2"/>
+        </w:rPr>
+        <w:t xml:space="preserve"> </w:t>
+      </w:r>
+      <w:r>
+        <w:rPr>
+          <w:rStyle w:val="HTMLCode"/>
+          <w:rFonts w:ascii="Ubuntu Mono" w:eastAsiaTheme="minorHAnsi" w:hAnsi="Ubuntu Mono"/>
+          <w:b/>
+          <w:bCs/>
+          <w:color w:val="ED7D31" w:themeColor="accent2"/>
+          <w:sz w:val="21"/>
+          <w:szCs w:val="21"/>
+          <w:bdr w:val="single" w:sz="2" w:space="0" w:color="D9D9E3" w:frame="1"/>
+        </w:rPr>
+        <w:t>room_type</w:t>
+      </w:r>
+      <w:r>
+        <w:t xml:space="preserve"> ada dalam daftar </w:t>
+      </w:r>
+      <w:r>
+        <w:rPr>
+          <w:rStyle w:val="HTMLCode"/>
+          <w:rFonts w:ascii="Ubuntu Mono" w:eastAsiaTheme="minorHAnsi" w:hAnsi="Ubuntu Mono"/>
+          <w:b/>
+          <w:bCs/>
+          <w:color w:val="ED7D31" w:themeColor="accent2"/>
+          <w:sz w:val="21"/>
+          <w:szCs w:val="21"/>
+          <w:bdr w:val="single" w:sz="2" w:space="0" w:color="D9D9E3" w:frame="1"/>
+        </w:rPr>
+        <w:t>room_types</w:t>
+      </w:r>
+      <w:r>
+        <w:rPr>
+          <w:color w:val="ED7D31" w:themeColor="accent2"/>
+        </w:rPr>
+        <w:t xml:space="preserve">. </w:t>
+      </w:r>
+      <w:r>
+        <w:rPr>
+          <w:rStyle w:val="HTMLCode"/>
+          <w:rFonts w:ascii="Ubuntu Mono" w:eastAsiaTheme="minorHAnsi" w:hAnsi="Ubuntu Mono"/>
+          <w:b/>
+          <w:bCs/>
+          <w:color w:val="ED7D31" w:themeColor="accent2"/>
+          <w:sz w:val="21"/>
+          <w:szCs w:val="21"/>
+          <w:bdr w:val="single" w:sz="2" w:space="0" w:color="D9D9E3" w:frame="1"/>
+        </w:rPr>
+        <w:t>room_types</w:t>
+      </w:r>
+      <w:r>
+        <w:t xml:space="preserve"> merupakan sebuah variabel yang mungkin berisi tipe-tipe kamar yang valid. Jika </w:t>
+      </w:r>
+      <w:r>
+        <w:rPr>
+          <w:rStyle w:val="HTMLCode"/>
+          <w:rFonts w:ascii="Ubuntu Mono" w:eastAsiaTheme="minorHAnsi" w:hAnsi="Ubuntu Mono"/>
+          <w:b/>
+          <w:bCs/>
+          <w:color w:val="ED7D31" w:themeColor="accent2"/>
+          <w:sz w:val="21"/>
+          <w:szCs w:val="21"/>
+          <w:bdr w:val="single" w:sz="2" w:space="0" w:color="D9D9E3" w:frame="1"/>
+        </w:rPr>
+        <w:t>room_type</w:t>
+      </w:r>
+      <w:r>
+        <w:t xml:space="preserve"> tidak ada dalam </w:t>
+      </w:r>
+      <w:r>
+        <w:rPr>
+          <w:rStyle w:val="HTMLCode"/>
+          <w:rFonts w:ascii="Ubuntu Mono" w:eastAsiaTheme="minorHAnsi" w:hAnsi="Ubuntu Mono"/>
+          <w:b/>
+          <w:bCs/>
+          <w:color w:val="ED7D31" w:themeColor="accent2"/>
+          <w:sz w:val="21"/>
+          <w:szCs w:val="21"/>
+          <w:bdr w:val="single" w:sz="2" w:space="0" w:color="D9D9E3" w:frame="1"/>
+        </w:rPr>
+        <w:t>room_types</w:t>
+      </w:r>
+      <w:r>
+        <w:t xml:space="preserve">, maka kondisi ini akan terpenuhi dan akan dicetak pesan "Tipe Kamar Tidak Valid, Harap Di Coba Lagi". Setelah itu, program akan melanjutkan iterasi ke iterasi selanjutnya menggunakan pernyataan </w:t>
+      </w:r>
+      <w:r>
+        <w:rPr>
+          <w:rStyle w:val="HTMLCode"/>
+          <w:rFonts w:ascii="Ubuntu Mono" w:eastAsiaTheme="minorHAnsi" w:hAnsi="Ubuntu Mono"/>
+          <w:b/>
+          <w:bCs/>
+          <w:color w:val="ED7D31" w:themeColor="accent2"/>
+          <w:sz w:val="21"/>
+          <w:szCs w:val="21"/>
+          <w:bdr w:val="single" w:sz="2" w:space="0" w:color="D9D9E3" w:frame="1"/>
+        </w:rPr>
+        <w:t>continue</w:t>
+      </w:r>
+      <w:r>
+        <w:rPr>
+          <w:color w:val="ED7D31" w:themeColor="accent2"/>
+        </w:rPr>
+        <w:t>.</w:t>
+      </w:r>
+    </w:p>
+    <w:p>
+      <w:r>
+        <w:t xml:space="preserve">Jika </w:t>
+      </w:r>
+      <w:r>
+        <w:rPr>
+          <w:rStyle w:val="HTMLCode"/>
+          <w:rFonts w:ascii="Ubuntu Mono" w:eastAsiaTheme="minorHAnsi" w:hAnsi="Ubuntu Mono"/>
+          <w:b/>
+          <w:bCs/>
+          <w:color w:val="ED7D31" w:themeColor="accent2"/>
+          <w:sz w:val="21"/>
+          <w:szCs w:val="21"/>
+          <w:bdr w:val="single" w:sz="2" w:space="0" w:color="D9D9E3" w:frame="1"/>
+        </w:rPr>
+        <w:t>room_type</w:t>
+      </w:r>
+      <w:r>
+        <w:t xml:space="preserve"> terdapat dalam </w:t>
+      </w:r>
+      <w:r>
+        <w:rPr>
+          <w:rStyle w:val="HTMLCode"/>
+          <w:rFonts w:ascii="Ubuntu Mono" w:eastAsiaTheme="minorHAnsi" w:hAnsi="Ubuntu Mono"/>
+          <w:b/>
+          <w:bCs/>
+          <w:color w:val="ED7D31" w:themeColor="accent2"/>
+          <w:sz w:val="21"/>
+          <w:szCs w:val="21"/>
+          <w:bdr w:val="single" w:sz="2" w:space="0" w:color="D9D9E3" w:frame="1"/>
+        </w:rPr>
+        <w:t>room_types</w:t>
+      </w:r>
+      <w:r>
+        <w:rPr>
+          <w:color w:val="ED7D31" w:themeColor="accent2"/>
+        </w:rPr>
+        <w:t>,</w:t>
+      </w:r>
+      <w:r>
+        <w:t xml:space="preserve"> maka kondisi if pertama tidak terpenuhi dan program akan melanjutkan ke dalam blok if yang lebih dalam. Di dalam blok if ini, terdapat beberapa kondisi if yang memeriksa nilai </w:t>
+      </w:r>
+      <w:r>
+        <w:rPr>
+          <w:rStyle w:val="HTMLCode"/>
+          <w:rFonts w:ascii="Ubuntu Mono" w:eastAsiaTheme="minorHAnsi" w:hAnsi="Ubuntu Mono"/>
+          <w:b/>
+          <w:bCs/>
+          <w:color w:val="ED7D31" w:themeColor="accent2"/>
+          <w:sz w:val="21"/>
+          <w:szCs w:val="21"/>
+          <w:bdr w:val="single" w:sz="2" w:space="0" w:color="D9D9E3" w:frame="1"/>
+        </w:rPr>
+        <w:t>room_type</w:t>
+      </w:r>
+      <w:r>
+        <w:t xml:space="preserve"> secara lebih spesifik. Jika </w:t>
+      </w:r>
+      <w:r>
+        <w:rPr>
+          <w:rStyle w:val="HTMLCode"/>
+          <w:rFonts w:ascii="Ubuntu Mono" w:eastAsiaTheme="minorHAnsi" w:hAnsi="Ubuntu Mono"/>
+          <w:b/>
+          <w:bCs/>
+          <w:color w:val="ED7D31" w:themeColor="accent2"/>
+          <w:sz w:val="21"/>
+          <w:szCs w:val="21"/>
+          <w:bdr w:val="single" w:sz="2" w:space="0" w:color="D9D9E3" w:frame="1"/>
+        </w:rPr>
+        <w:t>room_type</w:t>
+      </w:r>
+      <w:r>
+        <w:t xml:space="preserve"> adalah "single", maka variabel </w:t>
+      </w:r>
+      <w:r>
+        <w:rPr>
+          <w:rStyle w:val="HTMLCode"/>
+          <w:rFonts w:ascii="Ubuntu Mono" w:eastAsiaTheme="minorHAnsi" w:hAnsi="Ubuntu Mono"/>
+          <w:b/>
+          <w:bCs/>
+          <w:color w:val="ED7D31" w:themeColor="accent2"/>
+          <w:sz w:val="21"/>
+          <w:szCs w:val="21"/>
+          <w:bdr w:val="single" w:sz="2" w:space="0" w:color="D9D9E3" w:frame="1"/>
+        </w:rPr>
+        <w:t>room_rate</w:t>
+      </w:r>
+      <w:r>
+        <w:t xml:space="preserve"> akan diatur menjadi 200. Jika </w:t>
+      </w:r>
+      <w:r>
+        <w:rPr>
+          <w:rStyle w:val="HTMLCode"/>
+          <w:rFonts w:ascii="Ubuntu Mono" w:eastAsiaTheme="minorHAnsi" w:hAnsi="Ubuntu Mono"/>
+          <w:b/>
+          <w:bCs/>
+          <w:color w:val="ED7D31" w:themeColor="accent2"/>
+          <w:sz w:val="21"/>
+          <w:szCs w:val="21"/>
+          <w:bdr w:val="single" w:sz="2" w:space="0" w:color="D9D9E3" w:frame="1"/>
+        </w:rPr>
+        <w:t>room_type</w:t>
+      </w:r>
+      <w:r>
+        <w:t xml:space="preserve"> adalah "double", maka </w:t>
+      </w:r>
+      <w:r>
+        <w:rPr>
+          <w:rStyle w:val="HTMLCode"/>
+          <w:rFonts w:ascii="Ubuntu Mono" w:eastAsiaTheme="minorHAnsi" w:hAnsi="Ubuntu Mono"/>
+          <w:b/>
+          <w:bCs/>
+          <w:color w:val="ED7D31" w:themeColor="accent2"/>
+          <w:sz w:val="21"/>
+          <w:szCs w:val="21"/>
+          <w:bdr w:val="single" w:sz="2" w:space="0" w:color="D9D9E3" w:frame="1"/>
+        </w:rPr>
+        <w:t>room_rate</w:t>
+      </w:r>
+      <w:r>
+        <w:t xml:space="preserve"> diatur menjadi 250. Jika </w:t>
+      </w:r>
+      <w:r>
+        <w:rPr>
+          <w:rStyle w:val="HTMLCode"/>
+          <w:rFonts w:ascii="Ubuntu Mono" w:eastAsiaTheme="minorHAnsi" w:hAnsi="Ubuntu Mono"/>
+          <w:b/>
+          <w:bCs/>
+          <w:color w:val="ED7D31" w:themeColor="accent2"/>
+          <w:sz w:val="21"/>
+          <w:szCs w:val="21"/>
+          <w:bdr w:val="single" w:sz="2" w:space="0" w:color="D9D9E3" w:frame="1"/>
+        </w:rPr>
+        <w:t>room_type</w:t>
+      </w:r>
+      <w:r>
+        <w:t xml:space="preserve"> adalah "suite", maka </w:t>
+      </w:r>
+      <w:r>
+        <w:rPr>
+          <w:rStyle w:val="HTMLCode"/>
+          <w:rFonts w:ascii="Ubuntu Mono" w:eastAsiaTheme="minorHAnsi" w:hAnsi="Ubuntu Mono"/>
+          <w:b/>
+          <w:bCs/>
+          <w:color w:val="ED7D31" w:themeColor="accent2"/>
+          <w:sz w:val="21"/>
+          <w:szCs w:val="21"/>
+          <w:bdr w:val="single" w:sz="2" w:space="0" w:color="D9D9E3" w:frame="1"/>
+        </w:rPr>
+        <w:t>room_rate</w:t>
+      </w:r>
+      <w:r>
+        <w:t xml:space="preserve"> diatur menjadi 500.</w:t>
+      </w:r>
+      <w:r>
+        <w:t xml:space="preserve"> </w:t>
+      </w:r>
+    </w:p>
+    <w:p>
+      <w:r>
+        <w:t xml:space="preserve">Dengan menggunakan nested if ini, program akan memeriksa tipe kamar yang dimasukkan oleh pengguna dan mengatur </w:t>
+      </w:r>
+      <w:r>
+        <w:rPr>
+          <w:rStyle w:val="HTMLCode"/>
+          <w:rFonts w:ascii="Ubuntu Mono" w:eastAsiaTheme="minorHAnsi" w:hAnsi="Ubuntu Mono"/>
+          <w:b/>
+          <w:bCs/>
+          <w:color w:val="ED7D31" w:themeColor="accent2"/>
+          <w:sz w:val="21"/>
+          <w:szCs w:val="21"/>
+          <w:bdr w:val="single" w:sz="2" w:space="0" w:color="D9D9E3" w:frame="1"/>
+        </w:rPr>
+        <w:t>room_rate</w:t>
+      </w:r>
+      <w:r>
+        <w:t xml:space="preserve"> sesuai dengan tipe kamar yang valid. Jika tipe kamar tidak valid, maka pesan akan dicetak. Jika tipe kamar valid, maka </w:t>
+      </w:r>
+      <w:r>
+        <w:rPr>
+          <w:rStyle w:val="HTMLCode"/>
+          <w:rFonts w:ascii="Ubuntu Mono" w:eastAsiaTheme="minorHAnsi" w:hAnsi="Ubuntu Mono"/>
+          <w:b/>
+          <w:bCs/>
+          <w:color w:val="ED7D31" w:themeColor="accent2"/>
+          <w:sz w:val="21"/>
+          <w:szCs w:val="21"/>
+          <w:bdr w:val="single" w:sz="2" w:space="0" w:color="D9D9E3" w:frame="1"/>
+        </w:rPr>
+        <w:t>room_rate</w:t>
+      </w:r>
+      <w:r>
+        <w:t xml:space="preserve"> akan diatur sesuai dengan tipe kamar tersebut.</w:t>
+      </w:r>
+    </w:p>
+    <w:p>
+      <w:pPr>
+        <w:jc w:val="both"/>
+        <w:rPr>
+          <w:b/>
+          <w:bCs/>
+        </w:rPr>
+      </w:pPr>
+    </w:p>
+    <w:p>
+      <w:pPr>
+        <w:jc w:val="both"/>
+        <w:rPr>
+          <w:b/>
+          <w:bCs/>
+        </w:rPr>
+      </w:pPr>
+      <w:r>
+        <w:rPr>
+          <w:b/>
+          <w:bCs/>
+        </w:rPr>
+        <w:t>Flowchart</w:t>
+      </w:r>
+    </w:p>
+    <w:p>
+      <w:pPr>
+        <w:jc w:val="both"/>
+      </w:pPr>
+    </w:p>
+    <w:p>
+      <w:pPr>
+        <w:jc w:val="both"/>
+      </w:pPr>
+    </w:p>
+    <w:p>
+      <w:pPr>
+        <w:jc w:val="both"/>
+        <w:rPr>
+          <w:b/>
+          <w:bCs/>
+        </w:rPr>
+      </w:pPr>
+      <w:r>
+        <w:rPr>
+          <w:b/>
+          <w:bCs/>
+        </w:rPr>
+        <w:t>Contoh Source Code</w:t>
+      </w:r>
+    </w:p>
+    <w:p>
+      <w:pPr>
+        <w:jc w:val="both"/>
+        <w:rPr>
+          <w:b/>
+          <w:bCs/>
+        </w:rPr>
+      </w:pPr>
+      <w:r>
+        <w:rPr>
+          <w:b/>
+          <w:bCs/>
+          <w:noProof/>
+        </w:rPr>
+        <w:drawing>
+          <wp:inline distT="0" distB="0" distL="0" distR="0" wp14:anchorId="0044F7A2" wp14:editId="70DCB39A">
+            <wp:extent cx="5334744" cy="2210108"/>
+            <wp:effectExtent l="0" t="0" r="0" b="0"/>
+            <wp:docPr id="1014429842" name="Picture 1"/>
+            <wp:cNvGraphicFramePr>
+              <a:graphicFrameLocks xmlns:a="http://schemas.openxmlformats.org/drawingml/2006/main" noChangeAspect="1"/>
+            </wp:cNvGraphicFramePr>
+            <a:graphic xmlns:a="http://schemas.openxmlformats.org/drawingml/2006/main">
+              <a:graphicData uri="http://schemas.openxmlformats.org/drawingml/2006/picture">
+                <pic:pic xmlns:pic="http://schemas.openxmlformats.org/drawingml/2006/picture">
+                  <pic:nvPicPr>
+                    <pic:cNvPr id="1014429842" name=""/>
+                    <pic:cNvPicPr/>
+                  </pic:nvPicPr>
+                  <pic:blipFill>
+                    <a:blip r:embed="rId9"/>
+                    <a:stretch>
+                      <a:fillRect/>
+                    </a:stretch>
+                  </pic:blipFill>
+                  <pic:spPr>
+                    <a:xfrm>
+                      <a:off x="0" y="0"/>
+                      <a:ext cx="5334744" cy="2210108"/>
+                    </a:xfrm>
+                    <a:prstGeom prst="rect">
+                      <a:avLst/>
+                    </a:prstGeom>
+                  </pic:spPr>
+                </pic:pic>
+              </a:graphicData>
+            </a:graphic>
+          </wp:inline>
+        </w:drawing>
+      </w:r>
+    </w:p>
+    <w:p>
+      <w:pPr>
+        <w:jc w:val="both"/>
+        <w:rPr>
+          <w:b/>
+          <w:bCs/>
+        </w:rPr>
+      </w:pPr>
+    </w:p>
+    <w:p>
+      <w:pPr>
+        <w:jc w:val="both"/>
+        <w:rPr>
+          <w:b/>
+          <w:bCs/>
+        </w:rPr>
+      </w:pPr>
+      <w:r>
+        <w:rPr>
+          <w:b/>
+          <w:bCs/>
+        </w:rPr>
+        <w:t>Ouput</w:t>
+      </w:r>
+    </w:p>
+    <w:p>
+      <w:pPr>
+        <w:jc w:val="both"/>
+        <w:rPr>
+          <w:b/>
+          <w:bCs/>
+        </w:rPr>
+      </w:pPr>
+      <w:r>
+        <w:rPr>
+          <w:b/>
+          <w:bCs/>
+          <w:noProof/>
+        </w:rPr>
+        <w:lastRenderedPageBreak/>
+        <w:drawing>
+          <wp:inline distT="0" distB="0" distL="0" distR="0" wp14:anchorId="2DFE7B48" wp14:editId="77A04030">
+            <wp:extent cx="5731510" cy="756285"/>
+            <wp:effectExtent l="0" t="0" r="0" b="0"/>
+            <wp:docPr id="132161820" name="Picture 1"/>
+            <wp:cNvGraphicFramePr>
+              <a:graphicFrameLocks xmlns:a="http://schemas.openxmlformats.org/drawingml/2006/main" noChangeAspect="1"/>
+            </wp:cNvGraphicFramePr>
+            <a:graphic xmlns:a="http://schemas.openxmlformats.org/drawingml/2006/main">
+              <a:graphicData uri="http://schemas.openxmlformats.org/drawingml/2006/picture">
+                <pic:pic xmlns:pic="http://schemas.openxmlformats.org/drawingml/2006/picture">
+                  <pic:nvPicPr>
+                    <pic:cNvPr id="132161820" name=""/>
+                    <pic:cNvPicPr/>
+                  </pic:nvPicPr>
+                  <pic:blipFill>
+                    <a:blip r:embed="rId10"/>
+                    <a:stretch>
+                      <a:fillRect/>
+                    </a:stretch>
+                  </pic:blipFill>
+                  <pic:spPr>
+                    <a:xfrm>
+                      <a:off x="0" y="0"/>
+                      <a:ext cx="5731510" cy="756285"/>
+                    </a:xfrm>
+                    <a:prstGeom prst="rect">
+                      <a:avLst/>
+                    </a:prstGeom>
+                  </pic:spPr>
+                </pic:pic>
+              </a:graphicData>
+            </a:graphic>
+          </wp:inline>
+        </w:drawing>
+      </w:r>
+    </w:p>
+    <w:p>
+      <w:pPr>
+        <w:jc w:val="both"/>
+        <w:rPr>
+          <w:b/>
+          <w:bCs/>
+        </w:rPr>
+      </w:pPr>
+      <w:r>
+        <w:rPr>
+          <w:b/>
+          <w:bCs/>
+          <w:noProof/>
+        </w:rPr>
+        <w:drawing>
+          <wp:inline distT="0" distB="0" distL="0" distR="0" wp14:anchorId="423BCA19" wp14:editId="345E3A48">
+            <wp:extent cx="5731510" cy="727710"/>
+            <wp:effectExtent l="0" t="0" r="0" b="0"/>
+            <wp:docPr id="1422256326" name="Picture 1"/>
+            <wp:cNvGraphicFramePr>
+              <a:graphicFrameLocks xmlns:a="http://schemas.openxmlformats.org/drawingml/2006/main" noChangeAspect="1"/>
+            </wp:cNvGraphicFramePr>
+            <a:graphic xmlns:a="http://schemas.openxmlformats.org/drawingml/2006/main">
+              <a:graphicData uri="http://schemas.openxmlformats.org/drawingml/2006/picture">
+                <pic:pic xmlns:pic="http://schemas.openxmlformats.org/drawingml/2006/picture">
+                  <pic:nvPicPr>
+                    <pic:cNvPr id="1422256326" name=""/>
+                    <pic:cNvPicPr/>
+                  </pic:nvPicPr>
+                  <pic:blipFill>
+                    <a:blip r:embed="rId11"/>
+                    <a:stretch>
+                      <a:fillRect/>
+                    </a:stretch>
+                  </pic:blipFill>
+                  <pic:spPr>
+                    <a:xfrm>
+                      <a:off x="0" y="0"/>
+                      <a:ext cx="5731510" cy="727710"/>
+                    </a:xfrm>
+                    <a:prstGeom prst="rect">
+                      <a:avLst/>
+                    </a:prstGeom>
+                  </pic:spPr>
+                </pic:pic>
+              </a:graphicData>
+            </a:graphic>
+          </wp:inline>
+        </w:drawing>
+      </w:r>
+    </w:p>
+    <w:p>
+      <w:pPr>
+        <w:jc w:val="both"/>
+        <w:rPr>
+          <w:b/>
+          <w:bCs/>
+        </w:rPr>
+      </w:pPr>
+      <w:r>
+        <w:rPr>
+          <w:b/>
+          <w:bCs/>
+          <w:noProof/>
+        </w:rPr>
+        <w:drawing>
+          <wp:inline distT="0" distB="0" distL="0" distR="0" wp14:anchorId="60A018D4" wp14:editId="2436C3DA">
+            <wp:extent cx="5731510" cy="702310"/>
+            <wp:effectExtent l="0" t="0" r="0" b="0"/>
+            <wp:docPr id="1387546185" name="Picture 1"/>
+            <wp:cNvGraphicFramePr>
+              <a:graphicFrameLocks xmlns:a="http://schemas.openxmlformats.org/drawingml/2006/main" noChangeAspect="1"/>
+            </wp:cNvGraphicFramePr>
+            <a:graphic xmlns:a="http://schemas.openxmlformats.org/drawingml/2006/main">
+              <a:graphicData uri="http://schemas.openxmlformats.org/drawingml/2006/picture">
+                <pic:pic xmlns:pic="http://schemas.openxmlformats.org/drawingml/2006/picture">
+                  <pic:nvPicPr>
+                    <pic:cNvPr id="1387546185" name=""/>
+                    <pic:cNvPicPr/>
+                  </pic:nvPicPr>
+                  <pic:blipFill>
+                    <a:blip r:embed="rId12"/>
+                    <a:stretch>
+                      <a:fillRect/>
+                    </a:stretch>
+                  </pic:blipFill>
+                  <pic:spPr>
+                    <a:xfrm>
+                      <a:off x="0" y="0"/>
+                      <a:ext cx="5731510" cy="702310"/>
+                    </a:xfrm>
+                    <a:prstGeom prst="rect">
+                      <a:avLst/>
+                    </a:prstGeom>
+                  </pic:spPr>
+                </pic:pic>
+              </a:graphicData>
+            </a:graphic>
+          </wp:inline>
+        </w:drawing>
+      </w:r>
+    </w:p>
+    <w:p>
+      <w:pPr>
+        <w:jc w:val="both"/>
+        <w:rPr>
+          <w:b/>
+          <w:bCs/>
+        </w:rPr>
+      </w:pPr>
+      <w:r>
+        <w:rPr>
+          <w:b/>
+          <w:bCs/>
+        </w:rPr>
+        <w:t xml:space="preserve">Tipe: </w:t>
+      </w:r>
+    </w:p>
+    <w:p>
+      <w:pPr>
+        <w:jc w:val="both"/>
+        <w:rPr>
+          <w:b/>
+          <w:bCs/>
+        </w:rPr>
+      </w:pPr>
+      <w:r>
+        <w:rPr>
+          <w:b/>
+          <w:bCs/>
+        </w:rPr>
+        <w:t>Double: 250,000</w:t>
+      </w:r>
+      <w:r>
+        <w:rPr>
+          <w:b/>
+          <w:bCs/>
+        </w:rPr>
+        <w:t xml:space="preserve"> /</w:t>
+      </w:r>
+      <w:r>
+        <w:rPr>
+          <w:b/>
+          <w:bCs/>
+        </w:rPr>
+        <w:t xml:space="preserve"> Single: 200,000</w:t>
+      </w:r>
+      <w:r>
+        <w:rPr>
+          <w:b/>
+          <w:bCs/>
+        </w:rPr>
+        <w:t xml:space="preserve"> </w:t>
+      </w:r>
+      <w:proofErr w:type="gramStart"/>
+      <w:r>
+        <w:rPr>
+          <w:b/>
+          <w:bCs/>
+        </w:rPr>
+        <w:t xml:space="preserve">/ </w:t>
+      </w:r>
+      <w:r>
+        <w:rPr>
+          <w:b/>
+          <w:bCs/>
+        </w:rPr>
+        <w:t xml:space="preserve"> Suite</w:t>
+      </w:r>
+      <w:proofErr w:type="gramEnd"/>
+      <w:r>
+        <w:rPr>
+          <w:b/>
+          <w:bCs/>
+        </w:rPr>
+        <w:t xml:space="preserve"> = 500,000</w:t>
+      </w:r>
+    </w:p>
+    <w:p>
+      <w:pPr>
+        <w:jc w:val="both"/>
+        <w:rPr>
+          <w:b/>
+          <w:bCs/>
+        </w:rPr>
+      </w:pPr>
+    </w:p>
+    <w:p>
+      <w:pPr>
+        <w:spacing w:line="360" w:lineRule="auto"/>
+        <w:jc w:val="both"/>
+        <w:rPr>
+          <w:b/>
+          <w:bCs/>
+          <w:sz w:val="28"/>
+          <w:szCs w:val="28"/>
+        </w:rPr>
+      </w:pPr>
+      <w:r>
+        <w:rPr>
+          <w:b/>
+          <w:bCs/>
+          <w:sz w:val="28"/>
+          <w:szCs w:val="28"/>
+        </w:rPr>
+        <w:t xml:space="preserve">Fitur 4: Perulangan Bersarang (Nested Loop) </w:t>
+      </w:r>
+    </w:p>
+    <w:p>
+      <w:r>
+        <w:t>Dalam konteks ini, terdapat dua loop yang bersarang (nested). Loop pertama digunakan untuk mengiterasi melalui jumlah kamar yang ingin dipesan oleh pengguna. Loop kedua digunakan untuk mengiterasi melalui jumlah tamu yang akan menginap di setiap kamar.</w:t>
+      </w:r>
+    </w:p>
+    <w:p>
+      <w:r>
+        <w:t>Pada setiap iterasi loop pertama, pengguna diminta untuk memasukkan nomor kamar, tipe kamar, dan jumlah tamu untuk kamar tersebut. Kemudian, loop kedua digunakan untuk mengumpulkan informasi tamu sebanyak jumlah tamu yang dimasukkan.</w:t>
+      </w:r>
+    </w:p>
+    <w:p>
+      <w:r>
+        <w:t>Dengan menggunakan nested loop, program dapat mengatur pengumpulan data tamu untuk setiap kamar secara terpisah. Ini memungkinkan pengguna untuk memasukkan informasi tamu yang sesuai dengan jumlah tamu yang diinginkan untuk setiap kamar yang dipesan.</w:t>
+      </w:r>
+    </w:p>
+    <w:p>
+      <w:r>
+        <w:t>Dengan demikian, nested loop pada program tersebut membantu dalam pengumpulan data tamu secara terstruktur dan memungkinkan pengguna untuk mengelola informasi tamu dengan lebih baik dalam konteks pemesanan hotel.</w:t>
+      </w:r>
+    </w:p>
+    <w:p>
+      <w:pPr>
+        <w:jc w:val="both"/>
+        <w:rPr>
+          <w:b/>
+          <w:bCs/>
+        </w:rPr>
+      </w:pPr>
+      <w:r>
+        <w:rPr>
+          <w:b/>
+          <w:bCs/>
+        </w:rPr>
+        <w:t>Flowchart</w:t>
+      </w:r>
+    </w:p>
+    <w:p>
+      <w:pPr>
+        <w:jc w:val="both"/>
+        <w:rPr>
+          <w:b/>
+          <w:bCs/>
+        </w:rPr>
+      </w:pPr>
+    </w:p>
+    <w:p>
+      <w:pPr>
+        <w:jc w:val="both"/>
+        <w:rPr>
+          <w:b/>
+          <w:bCs/>
+        </w:rPr>
+      </w:pPr>
+      <w:r>
+        <w:rPr>
+          <w:b/>
+          <w:bCs/>
+        </w:rPr>
+        <w:t>Source Code</w:t>
+      </w:r>
+    </w:p>
+    <w:p>
+      <w:pPr>
+        <w:jc w:val="both"/>
+        <w:rPr>
+          <w:b/>
+          <w:bCs/>
+        </w:rPr>
+      </w:pPr>
+      <w:r>
+        <w:rPr>
+          <w:b/>
+          <w:bCs/>
+        </w:rPr>
+        <w:drawing>
+          <wp:inline distT="0" distB="0" distL="0" distR="0" wp14:anchorId="5C1D9A21" wp14:editId="5C24548E">
+            <wp:extent cx="6496493" cy="770136"/>
+            <wp:effectExtent l="0" t="0" r="0" b="0"/>
+            <wp:docPr id="1068229987" name="Picture 1"/>
+            <wp:cNvGraphicFramePr>
+              <a:graphicFrameLocks xmlns:a="http://schemas.openxmlformats.org/drawingml/2006/main" noChangeAspect="1"/>
+            </wp:cNvGraphicFramePr>
+            <a:graphic xmlns:a="http://schemas.openxmlformats.org/drawingml/2006/main">
+              <a:graphicData uri="http://schemas.openxmlformats.org/drawingml/2006/picture">
+                <pic:pic xmlns:pic="http://schemas.openxmlformats.org/drawingml/2006/picture">
+                  <pic:nvPicPr>
+                    <pic:cNvPr id="1068229987" name=""/>
+                    <pic:cNvPicPr/>
+                  </pic:nvPicPr>
+                  <pic:blipFill>
+                    <a:blip r:embed="rId13"/>
+                    <a:stretch>
+                      <a:fillRect/>
+                    </a:stretch>
+                  </pic:blipFill>
+                  <pic:spPr>
+                    <a:xfrm>
+                      <a:off x="0" y="0"/>
+                      <a:ext cx="6579233" cy="779945"/>
+                    </a:xfrm>
+                    <a:prstGeom prst="rect">
+                      <a:avLst/>
+                    </a:prstGeom>
+                  </pic:spPr>
+                </pic:pic>
+              </a:graphicData>
+            </a:graphic>
+          </wp:inline>
+        </w:drawing>
+      </w:r>
+    </w:p>
+    <w:p>
+      <w:pPr>
+        <w:jc w:val="both"/>
+        <w:rPr>
+          <w:b/>
+          <w:bCs/>
+        </w:rPr>
+      </w:pPr>
+    </w:p>
+    <w:p>
+      <w:pPr>
+        <w:jc w:val="both"/>
+        <w:rPr>
+          <w:b/>
+          <w:bCs/>
+        </w:rPr>
+      </w:pPr>
+      <w:r>
+        <w:rPr>
+          <w:b/>
+          <w:bCs/>
+        </w:rPr>
+        <w:t>Output</w:t>
+      </w:r>
+    </w:p>
+    <w:p>
+      <w:pPr>
+        <w:jc w:val="both"/>
+        <w:rPr>
+          <w:noProof/>
+        </w:rPr>
+      </w:pPr>
+    </w:p>
+    <w:p>
+      <w:pPr>
+        <w:jc w:val="both"/>
+        <w:rPr>
+          <w:b/>
+          <w:bCs/>
+        </w:rPr>
+      </w:pPr>
+      <w:r>
+        <w:rPr>
+          <w:noProof/>
+        </w:rPr>
+        <w:drawing>
+          <wp:inline distT="0" distB="0" distL="0" distR="0" wp14:anchorId="7E3C6985" wp14:editId="24852C15">
+            <wp:extent cx="6489052" cy="1179623"/>
+            <wp:effectExtent l="0" t="0" r="0" b="0"/>
+            <wp:docPr id="732028097" name="Picture 1"/>
+            <wp:cNvGraphicFramePr>
+              <a:graphicFrameLocks xmlns:a="http://schemas.openxmlformats.org/drawingml/2006/main" noChangeAspect="1"/>
+            </wp:cNvGraphicFramePr>
+            <a:graphic xmlns:a="http://schemas.openxmlformats.org/drawingml/2006/main">
+              <a:graphicData uri="http://schemas.openxmlformats.org/drawingml/2006/picture">
+                <pic:pic xmlns:pic="http://schemas.openxmlformats.org/drawingml/2006/picture">
+                  <pic:nvPicPr>
+                    <pic:cNvPr id="0" name="Picture 1"/>
+                    <pic:cNvPicPr>
+                      <a:picLocks noChangeAspect="1" noChangeArrowheads="1"/>
+                    </pic:cNvPicPr>
+                  </pic:nvPicPr>
+                  <pic:blipFill rotWithShape="1">
+                    <a:blip r:embed="rId7">
+                      <a:extLst>
+                        <a:ext uri="{28A0092B-C50C-407E-A947-70E740481C1C}">
+                          <a14:useLocalDpi xmlns:a14="http://schemas.microsoft.com/office/drawing/2010/main" val="0"/>
+                        </a:ext>
+                      </a:extLst>
+                    </a:blip>
+                    <a:srcRect t="20081" b="47664"/>
+                    <a:stretch/>
+                  </pic:blipFill>
+                  <pic:spPr bwMode="auto">
+                    <a:xfrm>
+                      <a:off x="0" y="0"/>
+                      <a:ext cx="6535398" cy="1188048"/>
+                    </a:xfrm>
+                    <a:prstGeom prst="rect">
+                      <a:avLst/>
+                    </a:prstGeom>
+                    <a:noFill/>
+                    <a:ln>
+                      <a:noFill/>
+                    </a:ln>
+                    <a:extLst>
+                      <a:ext uri="{53640926-AAD7-44D8-BBD7-CCE9431645EC}">
+                        <a14:shadowObscured xmlns:a14="http://schemas.microsoft.com/office/drawing/2010/main"/>
+                      </a:ext>
+                    </a:extLst>
+                  </pic:spPr>
+                </pic:pic>
+              </a:graphicData>
+            </a:graphic>
+          </wp:inline>
+        </w:drawing>
+      </w:r>
     </w:p>
     <w:p>
       <w:pPr>
@@ -985,7 +2401,6 @@
         <w:jc w:val="both"/>
       </w:pPr>
       <w:r>
-        <w:lastRenderedPageBreak/>
         <w:t>Kesimpulan dan saran tersebut akan menjadi panduan untuk pengembangan dan perbaikan sistem pemesanan kamar online Hotel BlueDorzzdi masa depan.</w:t>
       </w:r>
     </w:p>
@@ -1003,7 +2418,7 @@
       </w:pPr>
     </w:p>
     <w:sectPr>
-      <w:pgSz w:w="11906" w:h="16838"/>
+      <w:pgSz w:w="11906" w:h="16838" w:code="9"/>
       <w:pgMar w:top="1440" w:right="1440" w:bottom="1440" w:left="1440" w:header="708" w:footer="708" w:gutter="0"/>
       <w:cols w:space="708"/>
       <w:docGrid w:linePitch="360"/>
@@ -1015,6 +2430,470 @@
 <file path=word/numbering.xml><?xml version="1.0" encoding="utf-8"?>
 <w:numbering xmlns:wpc="http://schemas.microsoft.com/office/word/2010/wordprocessingCanvas" xmlns:cx="http://schemas.microsoft.com/office/drawing/2014/chartex" xmlns:cx1="http://schemas.microsoft.com/office/drawing/2015/9/8/chartex" xmlns:cx2="http://schemas.microsoft.com/office/drawing/2015/10/21/chartex" xmlns:cx3="http://schemas.microsoft.com/office/drawing/2016/5/9/chartex" xmlns:cx4="http://schemas.microsoft.com/office/drawing/2016/5/10/chartex" xmlns:cx5="http://schemas.microsoft.com/office/drawing/2016/5/11/chartex" xmlns:cx6="http://schemas.microsoft.com/office/drawing/2016/5/12/chartex" xmlns:cx7="http://schemas.microsoft.com/office/drawing/2016/5/13/chartex" xmlns:cx8="http://schemas.microsoft.com/office/drawing/2016/5/14/chartex" xmlns:mc="http://schemas.openxmlformats.org/markup-compatibility/2006" xmlns:aink="http://schemas.microsoft.com/office/drawing/2016/ink" xmlns:am3d="http://schemas.microsoft.com/office/drawing/2017/model3d" xmlns:o="urn:schemas-microsoft-com:office:office" xmlns:oel="http://schemas.microsoft.com/office/2019/extlst" xmlns:r="http://schemas.openxmlformats.org/officeDocument/2006/relationships" xmlns:m="http://schemas.openxmlformats.org/officeDocument/2006/math" xmlns:v="urn:schemas-microsoft-com:vml" xmlns:wp14="http://schemas.microsoft.com/office/word/2010/wordprocessingDrawing" xmlns:wp="http://schemas.openxmlformats.org/drawingml/2006/wordprocessingDrawing" xmlns:w10="urn:schemas-microsoft-com:office:word" xmlns:w="http://schemas.openxmlformats.org/wordprocessingml/2006/main" xmlns:w14="http://schemas.microsoft.com/office/word/2010/wordml" xmlns:w15="http://schemas.microsoft.com/office/word/2012/wordml" xmlns:w16cex="http://schemas.microsoft.com/office/word/2018/wordml/cex" xmlns:w16cid="http://schemas.microsoft.com/office/word/2016/wordml/cid" xmlns:w16="http://schemas.microsoft.com/office/word/2018/wordml" xmlns:w16sdtdh="http://schemas.microsoft.com/office/word/2020/wordml/sdtdatahash" xmlns:w16se="http://schemas.microsoft.com/office/word/2015/wordml/symex" xmlns:wpg="http://schemas.microsoft.com/office/word/2010/wordprocessingGroup" xmlns:wpi="http://schemas.microsoft.com/office/word/2010/wordprocessingInk" xmlns:wne="http://schemas.microsoft.com/office/word/2006/wordml" xmlns:wps="http://schemas.microsoft.com/office/word/2010/wordprocessingShape" mc:Ignorable="w14 w15 w16se w16cid w16 w16cex w16sdtdh wp14">
   <w:abstractNum w:abstractNumId="0" w15:restartNumberingAfterBreak="0">
+    <w:nsid w:val="037A1DEA"/>
+    <w:multiLevelType w:val="multilevel"/>
+    <w:tmpl w:val="C8AC2D16"/>
+    <w:lvl w:ilvl="0">
+      <w:start w:val="1"/>
+      <w:numFmt w:val="decimal"/>
+      <w:lvlText w:val="%1."/>
+      <w:lvlJc w:val="left"/>
+      <w:pPr>
+        <w:tabs>
+          <w:tab w:val="num" w:pos="720"/>
+        </w:tabs>
+        <w:ind w:left="720" w:hanging="360"/>
+      </w:pPr>
+    </w:lvl>
+    <w:lvl w:ilvl="1" w:tentative="1">
+      <w:start w:val="1"/>
+      <w:numFmt w:val="decimal"/>
+      <w:lvlText w:val="%2."/>
+      <w:lvlJc w:val="left"/>
+      <w:pPr>
+        <w:tabs>
+          <w:tab w:val="num" w:pos="1440"/>
+        </w:tabs>
+        <w:ind w:left="1440" w:hanging="360"/>
+      </w:pPr>
+    </w:lvl>
+    <w:lvl w:ilvl="2" w:tentative="1">
+      <w:start w:val="1"/>
+      <w:numFmt w:val="decimal"/>
+      <w:lvlText w:val="%3."/>
+      <w:lvlJc w:val="left"/>
+      <w:pPr>
+        <w:tabs>
+          <w:tab w:val="num" w:pos="2160"/>
+        </w:tabs>
+        <w:ind w:left="2160" w:hanging="360"/>
+      </w:pPr>
+    </w:lvl>
+    <w:lvl w:ilvl="3" w:tentative="1">
+      <w:start w:val="1"/>
+      <w:numFmt w:val="decimal"/>
+      <w:lvlText w:val="%4."/>
+      <w:lvlJc w:val="left"/>
+      <w:pPr>
+        <w:tabs>
+          <w:tab w:val="num" w:pos="2880"/>
+        </w:tabs>
+        <w:ind w:left="2880" w:hanging="360"/>
+      </w:pPr>
+    </w:lvl>
+    <w:lvl w:ilvl="4" w:tentative="1">
+      <w:start w:val="1"/>
+      <w:numFmt w:val="decimal"/>
+      <w:lvlText w:val="%5."/>
+      <w:lvlJc w:val="left"/>
+      <w:pPr>
+        <w:tabs>
+          <w:tab w:val="num" w:pos="3600"/>
+        </w:tabs>
+        <w:ind w:left="3600" w:hanging="360"/>
+      </w:pPr>
+    </w:lvl>
+    <w:lvl w:ilvl="5" w:tentative="1">
+      <w:start w:val="1"/>
+      <w:numFmt w:val="decimal"/>
+      <w:lvlText w:val="%6."/>
+      <w:lvlJc w:val="left"/>
+      <w:pPr>
+        <w:tabs>
+          <w:tab w:val="num" w:pos="4320"/>
+        </w:tabs>
+        <w:ind w:left="4320" w:hanging="360"/>
+      </w:pPr>
+    </w:lvl>
+    <w:lvl w:ilvl="6" w:tentative="1">
+      <w:start w:val="1"/>
+      <w:numFmt w:val="decimal"/>
+      <w:lvlText w:val="%7."/>
+      <w:lvlJc w:val="left"/>
+      <w:pPr>
+        <w:tabs>
+          <w:tab w:val="num" w:pos="5040"/>
+        </w:tabs>
+        <w:ind w:left="5040" w:hanging="360"/>
+      </w:pPr>
+    </w:lvl>
+    <w:lvl w:ilvl="7" w:tentative="1">
+      <w:start w:val="1"/>
+      <w:numFmt w:val="decimal"/>
+      <w:lvlText w:val="%8."/>
+      <w:lvlJc w:val="left"/>
+      <w:pPr>
+        <w:tabs>
+          <w:tab w:val="num" w:pos="5760"/>
+        </w:tabs>
+        <w:ind w:left="5760" w:hanging="360"/>
+      </w:pPr>
+    </w:lvl>
+    <w:lvl w:ilvl="8" w:tentative="1">
+      <w:start w:val="1"/>
+      <w:numFmt w:val="decimal"/>
+      <w:lvlText w:val="%9."/>
+      <w:lvlJc w:val="left"/>
+      <w:pPr>
+        <w:tabs>
+          <w:tab w:val="num" w:pos="6480"/>
+        </w:tabs>
+        <w:ind w:left="6480" w:hanging="360"/>
+      </w:pPr>
+    </w:lvl>
+  </w:abstractNum>
+  <w:abstractNum w:abstractNumId="1" w15:restartNumberingAfterBreak="0">
+    <w:nsid w:val="0E283881"/>
+    <w:multiLevelType w:val="multilevel"/>
+    <w:tmpl w:val="BF6E8A02"/>
+    <w:lvl w:ilvl="0">
+      <w:start w:val="1"/>
+      <w:numFmt w:val="decimal"/>
+      <w:lvlText w:val="%1."/>
+      <w:lvlJc w:val="left"/>
+      <w:pPr>
+        <w:tabs>
+          <w:tab w:val="num" w:pos="720"/>
+        </w:tabs>
+        <w:ind w:left="720" w:hanging="360"/>
+      </w:pPr>
+    </w:lvl>
+    <w:lvl w:ilvl="1">
+      <w:start w:val="1"/>
+      <w:numFmt w:val="bullet"/>
+      <w:lvlText w:val=""/>
+      <w:lvlJc w:val="left"/>
+      <w:pPr>
+        <w:tabs>
+          <w:tab w:val="num" w:pos="1440"/>
+        </w:tabs>
+        <w:ind w:left="1440" w:hanging="360"/>
+      </w:pPr>
+      <w:rPr>
+        <w:rFonts w:ascii="Symbol" w:hAnsi="Symbol" w:hint="default"/>
+        <w:sz w:val="20"/>
+      </w:rPr>
+    </w:lvl>
+    <w:lvl w:ilvl="2" w:tentative="1">
+      <w:start w:val="1"/>
+      <w:numFmt w:val="decimal"/>
+      <w:lvlText w:val="%3."/>
+      <w:lvlJc w:val="left"/>
+      <w:pPr>
+        <w:tabs>
+          <w:tab w:val="num" w:pos="2160"/>
+        </w:tabs>
+        <w:ind w:left="2160" w:hanging="360"/>
+      </w:pPr>
+    </w:lvl>
+    <w:lvl w:ilvl="3" w:tentative="1">
+      <w:start w:val="1"/>
+      <w:numFmt w:val="decimal"/>
+      <w:lvlText w:val="%4."/>
+      <w:lvlJc w:val="left"/>
+      <w:pPr>
+        <w:tabs>
+          <w:tab w:val="num" w:pos="2880"/>
+        </w:tabs>
+        <w:ind w:left="2880" w:hanging="360"/>
+      </w:pPr>
+    </w:lvl>
+    <w:lvl w:ilvl="4" w:tentative="1">
+      <w:start w:val="1"/>
+      <w:numFmt w:val="decimal"/>
+      <w:lvlText w:val="%5."/>
+      <w:lvlJc w:val="left"/>
+      <w:pPr>
+        <w:tabs>
+          <w:tab w:val="num" w:pos="3600"/>
+        </w:tabs>
+        <w:ind w:left="3600" w:hanging="360"/>
+      </w:pPr>
+    </w:lvl>
+    <w:lvl w:ilvl="5" w:tentative="1">
+      <w:start w:val="1"/>
+      <w:numFmt w:val="decimal"/>
+      <w:lvlText w:val="%6."/>
+      <w:lvlJc w:val="left"/>
+      <w:pPr>
+        <w:tabs>
+          <w:tab w:val="num" w:pos="4320"/>
+        </w:tabs>
+        <w:ind w:left="4320" w:hanging="360"/>
+      </w:pPr>
+    </w:lvl>
+    <w:lvl w:ilvl="6" w:tentative="1">
+      <w:start w:val="1"/>
+      <w:numFmt w:val="decimal"/>
+      <w:lvlText w:val="%7."/>
+      <w:lvlJc w:val="left"/>
+      <w:pPr>
+        <w:tabs>
+          <w:tab w:val="num" w:pos="5040"/>
+        </w:tabs>
+        <w:ind w:left="5040" w:hanging="360"/>
+      </w:pPr>
+    </w:lvl>
+    <w:lvl w:ilvl="7" w:tentative="1">
+      <w:start w:val="1"/>
+      <w:numFmt w:val="decimal"/>
+      <w:lvlText w:val="%8."/>
+      <w:lvlJc w:val="left"/>
+      <w:pPr>
+        <w:tabs>
+          <w:tab w:val="num" w:pos="5760"/>
+        </w:tabs>
+        <w:ind w:left="5760" w:hanging="360"/>
+      </w:pPr>
+    </w:lvl>
+    <w:lvl w:ilvl="8" w:tentative="1">
+      <w:start w:val="1"/>
+      <w:numFmt w:val="decimal"/>
+      <w:lvlText w:val="%9."/>
+      <w:lvlJc w:val="left"/>
+      <w:pPr>
+        <w:tabs>
+          <w:tab w:val="num" w:pos="6480"/>
+        </w:tabs>
+        <w:ind w:left="6480" w:hanging="360"/>
+      </w:pPr>
+    </w:lvl>
+  </w:abstractNum>
+  <w:abstractNum w:abstractNumId="2" w15:restartNumberingAfterBreak="0">
+    <w:nsid w:val="10B11325"/>
+    <w:multiLevelType w:val="multilevel"/>
+    <w:tmpl w:val="D226A9E0"/>
+    <w:lvl w:ilvl="0">
+      <w:start w:val="1"/>
+      <w:numFmt w:val="decimal"/>
+      <w:lvlText w:val="%1."/>
+      <w:lvlJc w:val="left"/>
+      <w:pPr>
+        <w:tabs>
+          <w:tab w:val="num" w:pos="720"/>
+        </w:tabs>
+        <w:ind w:left="720" w:hanging="360"/>
+      </w:pPr>
+    </w:lvl>
+    <w:lvl w:ilvl="1">
+      <w:start w:val="1"/>
+      <w:numFmt w:val="bullet"/>
+      <w:lvlText w:val=""/>
+      <w:lvlJc w:val="left"/>
+      <w:pPr>
+        <w:tabs>
+          <w:tab w:val="num" w:pos="1440"/>
+        </w:tabs>
+        <w:ind w:left="1440" w:hanging="360"/>
+      </w:pPr>
+      <w:rPr>
+        <w:rFonts w:ascii="Symbol" w:hAnsi="Symbol" w:hint="default"/>
+        <w:sz w:val="20"/>
+      </w:rPr>
+    </w:lvl>
+    <w:lvl w:ilvl="2">
+      <w:start w:val="4"/>
+      <w:numFmt w:val="decimal"/>
+      <w:lvlText w:val="%3"/>
+      <w:lvlJc w:val="left"/>
+      <w:pPr>
+        <w:ind w:left="2160" w:hanging="360"/>
+      </w:pPr>
+      <w:rPr>
+        <w:rFonts w:hint="default"/>
+      </w:rPr>
+    </w:lvl>
+    <w:lvl w:ilvl="3" w:tentative="1">
+      <w:start w:val="1"/>
+      <w:numFmt w:val="decimal"/>
+      <w:lvlText w:val="%4."/>
+      <w:lvlJc w:val="left"/>
+      <w:pPr>
+        <w:tabs>
+          <w:tab w:val="num" w:pos="2880"/>
+        </w:tabs>
+        <w:ind w:left="2880" w:hanging="360"/>
+      </w:pPr>
+    </w:lvl>
+    <w:lvl w:ilvl="4" w:tentative="1">
+      <w:start w:val="1"/>
+      <w:numFmt w:val="decimal"/>
+      <w:lvlText w:val="%5."/>
+      <w:lvlJc w:val="left"/>
+      <w:pPr>
+        <w:tabs>
+          <w:tab w:val="num" w:pos="3600"/>
+        </w:tabs>
+        <w:ind w:left="3600" w:hanging="360"/>
+      </w:pPr>
+    </w:lvl>
+    <w:lvl w:ilvl="5" w:tentative="1">
+      <w:start w:val="1"/>
+      <w:numFmt w:val="decimal"/>
+      <w:lvlText w:val="%6."/>
+      <w:lvlJc w:val="left"/>
+      <w:pPr>
+        <w:tabs>
+          <w:tab w:val="num" w:pos="4320"/>
+        </w:tabs>
+        <w:ind w:left="4320" w:hanging="360"/>
+      </w:pPr>
+    </w:lvl>
+    <w:lvl w:ilvl="6" w:tentative="1">
+      <w:start w:val="1"/>
+      <w:numFmt w:val="decimal"/>
+      <w:lvlText w:val="%7."/>
+      <w:lvlJc w:val="left"/>
+      <w:pPr>
+        <w:tabs>
+          <w:tab w:val="num" w:pos="5040"/>
+        </w:tabs>
+        <w:ind w:left="5040" w:hanging="360"/>
+      </w:pPr>
+    </w:lvl>
+    <w:lvl w:ilvl="7" w:tentative="1">
+      <w:start w:val="1"/>
+      <w:numFmt w:val="decimal"/>
+      <w:lvlText w:val="%8."/>
+      <w:lvlJc w:val="left"/>
+      <w:pPr>
+        <w:tabs>
+          <w:tab w:val="num" w:pos="5760"/>
+        </w:tabs>
+        <w:ind w:left="5760" w:hanging="360"/>
+      </w:pPr>
+    </w:lvl>
+    <w:lvl w:ilvl="8" w:tentative="1">
+      <w:start w:val="1"/>
+      <w:numFmt w:val="decimal"/>
+      <w:lvlText w:val="%9."/>
+      <w:lvlJc w:val="left"/>
+      <w:pPr>
+        <w:tabs>
+          <w:tab w:val="num" w:pos="6480"/>
+        </w:tabs>
+        <w:ind w:left="6480" w:hanging="360"/>
+      </w:pPr>
+    </w:lvl>
+  </w:abstractNum>
+  <w:abstractNum w:abstractNumId="3" w15:restartNumberingAfterBreak="0">
+    <w:nsid w:val="3394651B"/>
+    <w:multiLevelType w:val="multilevel"/>
+    <w:tmpl w:val="BF6E8A02"/>
+    <w:lvl w:ilvl="0">
+      <w:start w:val="1"/>
+      <w:numFmt w:val="decimal"/>
+      <w:lvlText w:val="%1."/>
+      <w:lvlJc w:val="left"/>
+      <w:pPr>
+        <w:tabs>
+          <w:tab w:val="num" w:pos="720"/>
+        </w:tabs>
+        <w:ind w:left="720" w:hanging="360"/>
+      </w:pPr>
+    </w:lvl>
+    <w:lvl w:ilvl="1">
+      <w:start w:val="1"/>
+      <w:numFmt w:val="bullet"/>
+      <w:lvlText w:val=""/>
+      <w:lvlJc w:val="left"/>
+      <w:pPr>
+        <w:tabs>
+          <w:tab w:val="num" w:pos="1440"/>
+        </w:tabs>
+        <w:ind w:left="1440" w:hanging="360"/>
+      </w:pPr>
+      <w:rPr>
+        <w:rFonts w:ascii="Symbol" w:hAnsi="Symbol" w:hint="default"/>
+        <w:sz w:val="20"/>
+      </w:rPr>
+    </w:lvl>
+    <w:lvl w:ilvl="2" w:tentative="1">
+      <w:start w:val="1"/>
+      <w:numFmt w:val="decimal"/>
+      <w:lvlText w:val="%3."/>
+      <w:lvlJc w:val="left"/>
+      <w:pPr>
+        <w:tabs>
+          <w:tab w:val="num" w:pos="2160"/>
+        </w:tabs>
+        <w:ind w:left="2160" w:hanging="360"/>
+      </w:pPr>
+    </w:lvl>
+    <w:lvl w:ilvl="3" w:tentative="1">
+      <w:start w:val="1"/>
+      <w:numFmt w:val="decimal"/>
+      <w:lvlText w:val="%4."/>
+      <w:lvlJc w:val="left"/>
+      <w:pPr>
+        <w:tabs>
+          <w:tab w:val="num" w:pos="2880"/>
+        </w:tabs>
+        <w:ind w:left="2880" w:hanging="360"/>
+      </w:pPr>
+    </w:lvl>
+    <w:lvl w:ilvl="4" w:tentative="1">
+      <w:start w:val="1"/>
+      <w:numFmt w:val="decimal"/>
+      <w:lvlText w:val="%5."/>
+      <w:lvlJc w:val="left"/>
+      <w:pPr>
+        <w:tabs>
+          <w:tab w:val="num" w:pos="3600"/>
+        </w:tabs>
+        <w:ind w:left="3600" w:hanging="360"/>
+      </w:pPr>
+    </w:lvl>
+    <w:lvl w:ilvl="5" w:tentative="1">
+      <w:start w:val="1"/>
+      <w:numFmt w:val="decimal"/>
+      <w:lvlText w:val="%6."/>
+      <w:lvlJc w:val="left"/>
+      <w:pPr>
+        <w:tabs>
+          <w:tab w:val="num" w:pos="4320"/>
+        </w:tabs>
+        <w:ind w:left="4320" w:hanging="360"/>
+      </w:pPr>
+    </w:lvl>
+    <w:lvl w:ilvl="6" w:tentative="1">
+      <w:start w:val="1"/>
+      <w:numFmt w:val="decimal"/>
+      <w:lvlText w:val="%7."/>
+      <w:lvlJc w:val="left"/>
+      <w:pPr>
+        <w:tabs>
+          <w:tab w:val="num" w:pos="5040"/>
+        </w:tabs>
+        <w:ind w:left="5040" w:hanging="360"/>
+      </w:pPr>
+    </w:lvl>
+    <w:lvl w:ilvl="7" w:tentative="1">
+      <w:start w:val="1"/>
+      <w:numFmt w:val="decimal"/>
+      <w:lvlText w:val="%8."/>
+      <w:lvlJc w:val="left"/>
+      <w:pPr>
+        <w:tabs>
+          <w:tab w:val="num" w:pos="5760"/>
+        </w:tabs>
+        <w:ind w:left="5760" w:hanging="360"/>
+      </w:pPr>
+    </w:lvl>
+    <w:lvl w:ilvl="8" w:tentative="1">
+      <w:start w:val="1"/>
+      <w:numFmt w:val="decimal"/>
+      <w:lvlText w:val="%9."/>
+      <w:lvlJc w:val="left"/>
+      <w:pPr>
+        <w:tabs>
+          <w:tab w:val="num" w:pos="6480"/>
+        </w:tabs>
+        <w:ind w:left="6480" w:hanging="360"/>
+      </w:pPr>
+    </w:lvl>
+  </w:abstractNum>
+  <w:abstractNum w:abstractNumId="4" w15:restartNumberingAfterBreak="0">
     <w:nsid w:val="3DEB306D"/>
     <w:multiLevelType w:val="hybridMultilevel"/>
     <w:tmpl w:val="AF8C068A"/>
@@ -1103,10 +2982,10 @@
       </w:pPr>
     </w:lvl>
   </w:abstractNum>
-  <w:abstractNum w:abstractNumId="1" w15:restartNumberingAfterBreak="0">
+  <w:abstractNum w:abstractNumId="5" w15:restartNumberingAfterBreak="0">
     <w:nsid w:val="58184850"/>
     <w:multiLevelType w:val="multilevel"/>
-    <w:tmpl w:val="BF6E8A02"/>
+    <w:tmpl w:val="D226A9E0"/>
     <w:lvl w:ilvl="0">
       <w:start w:val="1"/>
       <w:numFmt w:val="decimal"/>
@@ -1135,6 +3014,232 @@
         <w:sz w:val="20"/>
       </w:rPr>
     </w:lvl>
+    <w:lvl w:ilvl="2">
+      <w:start w:val="4"/>
+      <w:numFmt w:val="decimal"/>
+      <w:lvlText w:val="%3"/>
+      <w:lvlJc w:val="left"/>
+      <w:pPr>
+        <w:ind w:left="2160" w:hanging="360"/>
+      </w:pPr>
+      <w:rPr>
+        <w:rFonts w:hint="default"/>
+      </w:rPr>
+    </w:lvl>
+    <w:lvl w:ilvl="3" w:tentative="1">
+      <w:start w:val="1"/>
+      <w:numFmt w:val="decimal"/>
+      <w:lvlText w:val="%4."/>
+      <w:lvlJc w:val="left"/>
+      <w:pPr>
+        <w:tabs>
+          <w:tab w:val="num" w:pos="2880"/>
+        </w:tabs>
+        <w:ind w:left="2880" w:hanging="360"/>
+      </w:pPr>
+    </w:lvl>
+    <w:lvl w:ilvl="4" w:tentative="1">
+      <w:start w:val="1"/>
+      <w:numFmt w:val="decimal"/>
+      <w:lvlText w:val="%5."/>
+      <w:lvlJc w:val="left"/>
+      <w:pPr>
+        <w:tabs>
+          <w:tab w:val="num" w:pos="3600"/>
+        </w:tabs>
+        <w:ind w:left="3600" w:hanging="360"/>
+      </w:pPr>
+    </w:lvl>
+    <w:lvl w:ilvl="5" w:tentative="1">
+      <w:start w:val="1"/>
+      <w:numFmt w:val="decimal"/>
+      <w:lvlText w:val="%6."/>
+      <w:lvlJc w:val="left"/>
+      <w:pPr>
+        <w:tabs>
+          <w:tab w:val="num" w:pos="4320"/>
+        </w:tabs>
+        <w:ind w:left="4320" w:hanging="360"/>
+      </w:pPr>
+    </w:lvl>
+    <w:lvl w:ilvl="6" w:tentative="1">
+      <w:start w:val="1"/>
+      <w:numFmt w:val="decimal"/>
+      <w:lvlText w:val="%7."/>
+      <w:lvlJc w:val="left"/>
+      <w:pPr>
+        <w:tabs>
+          <w:tab w:val="num" w:pos="5040"/>
+        </w:tabs>
+        <w:ind w:left="5040" w:hanging="360"/>
+      </w:pPr>
+    </w:lvl>
+    <w:lvl w:ilvl="7" w:tentative="1">
+      <w:start w:val="1"/>
+      <w:numFmt w:val="decimal"/>
+      <w:lvlText w:val="%8."/>
+      <w:lvlJc w:val="left"/>
+      <w:pPr>
+        <w:tabs>
+          <w:tab w:val="num" w:pos="5760"/>
+        </w:tabs>
+        <w:ind w:left="5760" w:hanging="360"/>
+      </w:pPr>
+    </w:lvl>
+    <w:lvl w:ilvl="8" w:tentative="1">
+      <w:start w:val="1"/>
+      <w:numFmt w:val="decimal"/>
+      <w:lvlText w:val="%9."/>
+      <w:lvlJc w:val="left"/>
+      <w:pPr>
+        <w:tabs>
+          <w:tab w:val="num" w:pos="6480"/>
+        </w:tabs>
+        <w:ind w:left="6480" w:hanging="360"/>
+      </w:pPr>
+    </w:lvl>
+  </w:abstractNum>
+  <w:abstractNum w:abstractNumId="6" w15:restartNumberingAfterBreak="0">
+    <w:nsid w:val="664774AE"/>
+    <w:multiLevelType w:val="hybridMultilevel"/>
+    <w:tmpl w:val="194E1158"/>
+    <w:lvl w:ilvl="0" w:tplc="04090001">
+      <w:start w:val="1"/>
+      <w:numFmt w:val="bullet"/>
+      <w:lvlText w:val=""/>
+      <w:lvlJc w:val="left"/>
+      <w:pPr>
+        <w:ind w:left="720" w:hanging="360"/>
+      </w:pPr>
+      <w:rPr>
+        <w:rFonts w:ascii="Symbol" w:hAnsi="Symbol" w:hint="default"/>
+      </w:rPr>
+    </w:lvl>
+    <w:lvl w:ilvl="1" w:tplc="04090003">
+      <w:start w:val="1"/>
+      <w:numFmt w:val="bullet"/>
+      <w:lvlText w:val="o"/>
+      <w:lvlJc w:val="left"/>
+      <w:pPr>
+        <w:ind w:left="1440" w:hanging="360"/>
+      </w:pPr>
+      <w:rPr>
+        <w:rFonts w:ascii="Courier New" w:hAnsi="Courier New" w:cs="Courier New" w:hint="default"/>
+      </w:rPr>
+    </w:lvl>
+    <w:lvl w:ilvl="2" w:tplc="04090005" w:tentative="1">
+      <w:start w:val="1"/>
+      <w:numFmt w:val="bullet"/>
+      <w:lvlText w:val=""/>
+      <w:lvlJc w:val="left"/>
+      <w:pPr>
+        <w:ind w:left="2160" w:hanging="360"/>
+      </w:pPr>
+      <w:rPr>
+        <w:rFonts w:ascii="Wingdings" w:hAnsi="Wingdings" w:hint="default"/>
+      </w:rPr>
+    </w:lvl>
+    <w:lvl w:ilvl="3" w:tplc="04090001" w:tentative="1">
+      <w:start w:val="1"/>
+      <w:numFmt w:val="bullet"/>
+      <w:lvlText w:val=""/>
+      <w:lvlJc w:val="left"/>
+      <w:pPr>
+        <w:ind w:left="2880" w:hanging="360"/>
+      </w:pPr>
+      <w:rPr>
+        <w:rFonts w:ascii="Symbol" w:hAnsi="Symbol" w:hint="default"/>
+      </w:rPr>
+    </w:lvl>
+    <w:lvl w:ilvl="4" w:tplc="04090003" w:tentative="1">
+      <w:start w:val="1"/>
+      <w:numFmt w:val="bullet"/>
+      <w:lvlText w:val="o"/>
+      <w:lvlJc w:val="left"/>
+      <w:pPr>
+        <w:ind w:left="3600" w:hanging="360"/>
+      </w:pPr>
+      <w:rPr>
+        <w:rFonts w:ascii="Courier New" w:hAnsi="Courier New" w:cs="Courier New" w:hint="default"/>
+      </w:rPr>
+    </w:lvl>
+    <w:lvl w:ilvl="5" w:tplc="04090005" w:tentative="1">
+      <w:start w:val="1"/>
+      <w:numFmt w:val="bullet"/>
+      <w:lvlText w:val=""/>
+      <w:lvlJc w:val="left"/>
+      <w:pPr>
+        <w:ind w:left="4320" w:hanging="360"/>
+      </w:pPr>
+      <w:rPr>
+        <w:rFonts w:ascii="Wingdings" w:hAnsi="Wingdings" w:hint="default"/>
+      </w:rPr>
+    </w:lvl>
+    <w:lvl w:ilvl="6" w:tplc="04090001" w:tentative="1">
+      <w:start w:val="1"/>
+      <w:numFmt w:val="bullet"/>
+      <w:lvlText w:val=""/>
+      <w:lvlJc w:val="left"/>
+      <w:pPr>
+        <w:ind w:left="5040" w:hanging="360"/>
+      </w:pPr>
+      <w:rPr>
+        <w:rFonts w:ascii="Symbol" w:hAnsi="Symbol" w:hint="default"/>
+      </w:rPr>
+    </w:lvl>
+    <w:lvl w:ilvl="7" w:tplc="04090003" w:tentative="1">
+      <w:start w:val="1"/>
+      <w:numFmt w:val="bullet"/>
+      <w:lvlText w:val="o"/>
+      <w:lvlJc w:val="left"/>
+      <w:pPr>
+        <w:ind w:left="5760" w:hanging="360"/>
+      </w:pPr>
+      <w:rPr>
+        <w:rFonts w:ascii="Courier New" w:hAnsi="Courier New" w:cs="Courier New" w:hint="default"/>
+      </w:rPr>
+    </w:lvl>
+    <w:lvl w:ilvl="8" w:tplc="04090005" w:tentative="1">
+      <w:start w:val="1"/>
+      <w:numFmt w:val="bullet"/>
+      <w:lvlText w:val=""/>
+      <w:lvlJc w:val="left"/>
+      <w:pPr>
+        <w:ind w:left="6480" w:hanging="360"/>
+      </w:pPr>
+      <w:rPr>
+        <w:rFonts w:ascii="Wingdings" w:hAnsi="Wingdings" w:hint="default"/>
+      </w:rPr>
+    </w:lvl>
+  </w:abstractNum>
+  <w:abstractNum w:abstractNumId="7" w15:restartNumberingAfterBreak="0">
+    <w:nsid w:val="6B974F9C"/>
+    <w:multiLevelType w:val="multilevel"/>
+    <w:tmpl w:val="C636C22E"/>
+    <w:lvl w:ilvl="0">
+      <w:start w:val="1"/>
+      <w:numFmt w:val="decimal"/>
+      <w:lvlText w:val="%1."/>
+      <w:lvlJc w:val="left"/>
+      <w:pPr>
+        <w:tabs>
+          <w:tab w:val="num" w:pos="720"/>
+        </w:tabs>
+        <w:ind w:left="720" w:hanging="360"/>
+      </w:pPr>
+    </w:lvl>
+    <w:lvl w:ilvl="1" w:tentative="1">
+      <w:start w:val="1"/>
+      <w:numFmt w:val="decimal"/>
+      <w:lvlText w:val="%2."/>
+      <w:lvlJc w:val="left"/>
+      <w:pPr>
+        <w:tabs>
+          <w:tab w:val="num" w:pos="1440"/>
+        </w:tabs>
+        <w:ind w:left="1440" w:hanging="360"/>
+      </w:pPr>
+    </w:lvl>
     <w:lvl w:ilvl="2" w:tentative="1">
       <w:start w:val="1"/>
       <w:numFmt w:val="decimal"/>
@@ -1218,23 +3323,149 @@
         </w:tabs>
         <w:ind w:left="6480" w:hanging="360"/>
       </w:pPr>
+    </w:lvl>
+  </w:abstractNum>
+  <w:abstractNum w:abstractNumId="8" w15:restartNumberingAfterBreak="0">
+    <w:nsid w:val="7B1761EB"/>
+    <w:multiLevelType w:val="hybridMultilevel"/>
+    <w:tmpl w:val="5FB402C4"/>
+    <w:lvl w:ilvl="0" w:tplc="04090001">
+      <w:start w:val="1"/>
+      <w:numFmt w:val="bullet"/>
+      <w:lvlText w:val=""/>
+      <w:lvlJc w:val="left"/>
+      <w:pPr>
+        <w:ind w:left="1800" w:hanging="360"/>
+      </w:pPr>
+      <w:rPr>
+        <w:rFonts w:ascii="Symbol" w:hAnsi="Symbol" w:hint="default"/>
+      </w:rPr>
+    </w:lvl>
+    <w:lvl w:ilvl="1" w:tplc="04090003" w:tentative="1">
+      <w:start w:val="1"/>
+      <w:numFmt w:val="bullet"/>
+      <w:lvlText w:val="o"/>
+      <w:lvlJc w:val="left"/>
+      <w:pPr>
+        <w:ind w:left="2520" w:hanging="360"/>
+      </w:pPr>
+      <w:rPr>
+        <w:rFonts w:ascii="Courier New" w:hAnsi="Courier New" w:cs="Courier New" w:hint="default"/>
+      </w:rPr>
+    </w:lvl>
+    <w:lvl w:ilvl="2" w:tplc="04090005" w:tentative="1">
+      <w:start w:val="1"/>
+      <w:numFmt w:val="bullet"/>
+      <w:lvlText w:val=""/>
+      <w:lvlJc w:val="left"/>
+      <w:pPr>
+        <w:ind w:left="3240" w:hanging="360"/>
+      </w:pPr>
+      <w:rPr>
+        <w:rFonts w:ascii="Wingdings" w:hAnsi="Wingdings" w:hint="default"/>
+      </w:rPr>
+    </w:lvl>
+    <w:lvl w:ilvl="3" w:tplc="04090001" w:tentative="1">
+      <w:start w:val="1"/>
+      <w:numFmt w:val="bullet"/>
+      <w:lvlText w:val=""/>
+      <w:lvlJc w:val="left"/>
+      <w:pPr>
+        <w:ind w:left="3960" w:hanging="360"/>
+      </w:pPr>
+      <w:rPr>
+        <w:rFonts w:ascii="Symbol" w:hAnsi="Symbol" w:hint="default"/>
+      </w:rPr>
+    </w:lvl>
+    <w:lvl w:ilvl="4" w:tplc="04090003" w:tentative="1">
+      <w:start w:val="1"/>
+      <w:numFmt w:val="bullet"/>
+      <w:lvlText w:val="o"/>
+      <w:lvlJc w:val="left"/>
+      <w:pPr>
+        <w:ind w:left="4680" w:hanging="360"/>
+      </w:pPr>
+      <w:rPr>
+        <w:rFonts w:ascii="Courier New" w:hAnsi="Courier New" w:cs="Courier New" w:hint="default"/>
+      </w:rPr>
+    </w:lvl>
+    <w:lvl w:ilvl="5" w:tplc="04090005" w:tentative="1">
+      <w:start w:val="1"/>
+      <w:numFmt w:val="bullet"/>
+      <w:lvlText w:val=""/>
+      <w:lvlJc w:val="left"/>
+      <w:pPr>
+        <w:ind w:left="5400" w:hanging="360"/>
+      </w:pPr>
+      <w:rPr>
+        <w:rFonts w:ascii="Wingdings" w:hAnsi="Wingdings" w:hint="default"/>
+      </w:rPr>
+    </w:lvl>
+    <w:lvl w:ilvl="6" w:tplc="04090001" w:tentative="1">
+      <w:start w:val="1"/>
+      <w:numFmt w:val="bullet"/>
+      <w:lvlText w:val=""/>
+      <w:lvlJc w:val="left"/>
+      <w:pPr>
+        <w:ind w:left="6120" w:hanging="360"/>
+      </w:pPr>
+      <w:rPr>
+        <w:rFonts w:ascii="Symbol" w:hAnsi="Symbol" w:hint="default"/>
+      </w:rPr>
+    </w:lvl>
+    <w:lvl w:ilvl="7" w:tplc="04090003" w:tentative="1">
+      <w:start w:val="1"/>
+      <w:numFmt w:val="bullet"/>
+      <w:lvlText w:val="o"/>
+      <w:lvlJc w:val="left"/>
+      <w:pPr>
+        <w:ind w:left="6840" w:hanging="360"/>
+      </w:pPr>
+      <w:rPr>
+        <w:rFonts w:ascii="Courier New" w:hAnsi="Courier New" w:cs="Courier New" w:hint="default"/>
+      </w:rPr>
+    </w:lvl>
+    <w:lvl w:ilvl="8" w:tplc="04090005" w:tentative="1">
+      <w:start w:val="1"/>
+      <w:numFmt w:val="bullet"/>
+      <w:lvlText w:val=""/>
+      <w:lvlJc w:val="left"/>
+      <w:pPr>
+        <w:ind w:left="7560" w:hanging="360"/>
+      </w:pPr>
+      <w:rPr>
+        <w:rFonts w:ascii="Wingdings" w:hAnsi="Wingdings" w:hint="default"/>
+      </w:rPr>
     </w:lvl>
   </w:abstractNum>
   <w:num w:numId="1" w16cid:durableId="1446726485">
+    <w:abstractNumId w:val="5"/>
+  </w:num>
+  <w:num w:numId="2" w16cid:durableId="2015449194">
+    <w:abstractNumId w:val="4"/>
+  </w:num>
+  <w:num w:numId="3" w16cid:durableId="195313710">
+    <w:abstractNumId w:val="3"/>
+  </w:num>
+  <w:num w:numId="4" w16cid:durableId="1204487181">
+    <w:abstractNumId w:val="7"/>
+  </w:num>
+  <w:num w:numId="5" w16cid:durableId="2120754768">
     <w:abstractNumId w:val="1"/>
   </w:num>
-  <w:num w:numId="2" w16cid:durableId="2015449194">
+  <w:num w:numId="6" w16cid:durableId="79567228">
     <w:abstractNumId w:val="0"/>
   </w:num>
+  <w:num w:numId="7" w16cid:durableId="389426898">
+    <w:abstractNumId w:val="6"/>
+  </w:num>
+  <w:num w:numId="8" w16cid:durableId="650065042">
+    <w:abstractNumId w:val="8"/>
+  </w:num>
+  <w:num w:numId="9" w16cid:durableId="897133858">
+    <w:abstractNumId w:val="2"/>
+  </w:num>
 </w:numbering>
-</file>
-
-<file path=word/people.xml><?xml version="1.0" encoding="utf-8"?>
-<w15:people xmlns:wpc="http://schemas.microsoft.com/office/word/2010/wordprocessingCanvas" xmlns:cx="http://schemas.microsoft.com/office/drawing/2014/chartex" xmlns:cx1="http://schemas.microsoft.com/office/drawing/2015/9/8/chartex" xmlns:cx2="http://schemas.microsoft.com/office/drawing/2015/10/21/chartex" xmlns:cx3="http://schemas.microsoft.com/office/drawing/2016/5/9/chartex" xmlns:cx4="http://schemas.microsoft.com/office/drawing/2016/5/10/chartex" xmlns:cx5="http://schemas.microsoft.com/office/drawing/2016/5/11/chartex" xmlns:cx6="http://schemas.microsoft.com/office/drawing/2016/5/12/chartex" xmlns:cx7="http://schemas.microsoft.com/office/drawing/2016/5/13/chartex" xmlns:cx8="http://schemas.microsoft.com/office/drawing/2016/5/14/chartex" xmlns:mc="http://schemas.openxmlformats.org/markup-compatibility/2006" xmlns:aink="http://schemas.microsoft.com/office/drawing/2016/ink" xmlns:am3d="http://schemas.microsoft.com/office/drawing/2017/model3d" xmlns:o="urn:schemas-microsoft-com:office:office" xmlns:oel="http://schemas.microsoft.com/office/2019/extlst" xmlns:r="http://schemas.openxmlformats.org/officeDocument/2006/relationships" xmlns:m="http://schemas.openxmlformats.org/officeDocument/2006/math" xmlns:v="urn:schemas-microsoft-com:vml" xmlns:wp14="http://schemas.microsoft.com/office/word/2010/wordprocessingDrawing" xmlns:wp="http://schemas.openxmlformats.org/drawingml/2006/wordprocessingDrawing" xmlns:w10="urn:schemas-microsoft-com:office:word" xmlns:w="http://schemas.openxmlformats.org/wordprocessingml/2006/main" xmlns:w14="http://schemas.microsoft.com/office/word/2010/wordml" xmlns:w15="http://schemas.microsoft.com/office/word/2012/wordml" xmlns:w16cex="http://schemas.microsoft.com/office/word/2018/wordml/cex" xmlns:w16cid="http://schemas.microsoft.com/office/word/2016/wordml/cid" xmlns:w16="http://schemas.microsoft.com/office/word/2018/wordml" xmlns:w16sdtdh="http://schemas.microsoft.com/office/word/2020/wordml/sdtdatahash" xmlns:w16se="http://schemas.microsoft.com/office/word/2015/wordml/symex" xmlns:wpg="http://schemas.microsoft.com/office/word/2010/wordprocessingGroup" xmlns:wpi="http://schemas.microsoft.com/office/word/2010/wordprocessingInk" xmlns:wne="http://schemas.microsoft.com/office/word/2006/wordml" xmlns:wps="http://schemas.microsoft.com/office/word/2010/wordprocessingShape" mc:Ignorable="w14 w15 w16se w16cid w16 w16cex w16sdtdh wp14">
-  <w15:person w15:author="muhammad Kuncay">
-    <w15:presenceInfo w15:providerId="Windows Live" w15:userId="0e2586e006e66404"/>
-  </w15:person>
-</w15:people>
 </file>
 
 <file path=word/styles.xml><?xml version="1.0" encoding="utf-8"?>
@@ -1716,6 +3947,46 @@
       <w:spacing w:after="0" w:line="240" w:lineRule="auto"/>
     </w:pPr>
   </w:style>
+  <w:style w:type="paragraph" w:styleId="NoSpacing">
+    <w:name w:val="No Spacing"/>
+    <w:uiPriority w:val="1"/>
+    <w:qFormat/>
+    <w:rsid w:val="006315F5"/>
+    <w:pPr>
+      <w:spacing w:after="0" w:line="240" w:lineRule="auto"/>
+    </w:pPr>
+  </w:style>
+  <w:style w:type="paragraph" w:styleId="NormalWeb">
+    <w:name w:val="Normal (Web)"/>
+    <w:basedOn w:val="Normal"/>
+    <w:uiPriority w:val="99"/>
+    <w:semiHidden/>
+    <w:unhideWhenUsed/>
+    <w:rsid w:val="00BC4086"/>
+    <w:pPr>
+      <w:spacing w:before="100" w:beforeAutospacing="1" w:after="100" w:afterAutospacing="1" w:line="240" w:lineRule="auto"/>
+    </w:pPr>
+    <w:rPr>
+      <w:rFonts w:ascii="Times New Roman" w:eastAsia="Times New Roman" w:hAnsi="Times New Roman" w:cs="Times New Roman"/>
+      <w:kern w:val="0"/>
+      <w:sz w:val="24"/>
+      <w:szCs w:val="24"/>
+      <w:lang w:val="en-US"/>
+    </w:rPr>
+  </w:style>
+  <w:style w:type="character" w:styleId="HTMLCode">
+    <w:name w:val="HTML Code"/>
+    <w:basedOn w:val="DefaultParagraphFont"/>
+    <w:uiPriority w:val="99"/>
+    <w:semiHidden/>
+    <w:unhideWhenUsed/>
+    <w:rsid w:val="00BC4086"/>
+    <w:rPr>
+      <w:rFonts w:ascii="Courier New" w:eastAsia="Times New Roman" w:hAnsi="Courier New" w:cs="Courier New"/>
+      <w:sz w:val="20"/>
+      <w:szCs w:val="20"/>
+    </w:rPr>
+  </w:style>
 </w:styles>
 </file>
 

</xml_diff>